<commit_message>
Update COMPLETE FILE MAP FOR NEXT DEVELOPMENT PHASE.docx
</commit_message>
<xml_diff>
--- a/COMPLETE FILE MAP FOR NEXT DEVELOPMENT PHASE.docx
+++ b/COMPLETE FILE MAP FOR NEXT DEVELOPMENT PHASE.docx
@@ -28,25 +28,58 @@
     </w:p>
     <w:p>
       <w:r>
-        <w:t>Before doing code , every time ask if I have a file first</w:t>
-      </w:r>
-    </w:p>
-    <w:p>
-      <w:r>
-        <w:t xml:space="preserve">Please do an in-depth conversation review over </w:t>
+        <w:t xml:space="preserve">Please do an in-depth </w:t>
+      </w:r>
+      <w:r>
+        <w:t xml:space="preserve">review of all </w:t>
+      </w:r>
+      <w:r>
+        <w:t xml:space="preserve">Claude </w:t>
+      </w:r>
+      <w:r>
+        <w:t>conversation</w:t>
+      </w:r>
+      <w:r>
+        <w:t>s</w:t>
+      </w:r>
+      <w:r>
+        <w:t xml:space="preserve"> over </w:t>
       </w:r>
       <w:r>
         <w:t>7</w:t>
       </w:r>
       <w:r>
-        <w:t xml:space="preserve"> times to get a full understanding of the code.</w:t>
-      </w:r>
-    </w:p>
-    <w:p>
-      <w:r>
-        <w:t>which files need to uploaded for review for next steps</w:t>
-      </w:r>
-    </w:p>
+        <w:t xml:space="preserve"> times to get a full understanding of the code</w:t>
+      </w:r>
+      <w:r>
+        <w:t xml:space="preserve"> and determine </w:t>
+      </w:r>
+      <w:r>
+        <w:t xml:space="preserve">which files need to </w:t>
+      </w:r>
+      <w:proofErr w:type="gramStart"/>
+      <w:r>
+        <w:t>uploaded</w:t>
+      </w:r>
+      <w:proofErr w:type="gramEnd"/>
+      <w:r>
+        <w:t xml:space="preserve"> for review for next steps</w:t>
+      </w:r>
+    </w:p>
+    <w:p>
+      <w:r>
+        <w:t xml:space="preserve">Before doing </w:t>
+      </w:r>
+      <w:proofErr w:type="gramStart"/>
+      <w:r>
+        <w:t>code ,</w:t>
+      </w:r>
+      <w:proofErr w:type="gramEnd"/>
+      <w:r>
+        <w:t xml:space="preserve"> every time ask if I have a file first</w:t>
+      </w:r>
+    </w:p>
+    <w:p/>
     <w:p>
       <w:pPr>
         <w:rPr>
@@ -606,55 +639,6 @@
           <w:bCs/>
         </w:rPr>
         <w:t xml:space="preserve"> cart.js                # Generic cart management</w:t>
-      </w:r>
-    </w:p>
-    <w:p>
-      <w:pPr>
-        <w:rPr>
-          <w:rFonts w:ascii="Segoe UI Emoji" w:hAnsi="Segoe UI Emoji" w:cs="Segoe UI Emoji"/>
-          <w:b/>
-          <w:bCs/>
-        </w:rPr>
-      </w:pPr>
-      <w:r>
-        <w:rPr>
-          <w:rFonts w:ascii="Segoe UI Emoji" w:hAnsi="Segoe UI Emoji" w:cs="Segoe UI Emoji"/>
-          <w:b/>
-          <w:bCs/>
-        </w:rPr>
-        <w:t xml:space="preserve">  </w:t>
-      </w:r>
-      <w:r>
-        <w:rPr>
-          <w:rFonts w:ascii="MS Gothic" w:eastAsia="MS Gothic" w:hAnsi="MS Gothic" w:cs="MS Gothic" w:hint="eastAsia"/>
-          <w:b/>
-          <w:bCs/>
-        </w:rPr>
-        <w:t>│</w:t>
-      </w:r>
-      <w:r>
-        <w:rPr>
-          <w:rFonts w:ascii="Segoe UI Emoji" w:hAnsi="Segoe UI Emoji" w:cs="Segoe UI Emoji"/>
-          <w:b/>
-          <w:bCs/>
-        </w:rPr>
-        <w:t xml:space="preserve">   </w:t>
-      </w:r>
-      <w:r>
-        <w:rPr>
-          <w:rFonts w:ascii="MS Gothic" w:eastAsia="MS Gothic" w:hAnsi="MS Gothic" w:cs="MS Gothic" w:hint="eastAsia"/>
-          <w:b/>
-          <w:bCs/>
-        </w:rPr>
-        <w:t>├──</w:t>
-      </w:r>
-      <w:r>
-        <w:rPr>
-          <w:rFonts w:ascii="Segoe UI Emoji" w:hAnsi="Segoe UI Emoji" w:cs="Segoe UI Emoji"/>
-          <w:b/>
-          <w:bCs/>
-        </w:rPr>
-        <w:t xml:space="preserve"> ai.js                  # AI parsing endpoints</w:t>
       </w:r>
     </w:p>
     <w:p>
@@ -696,6 +680,55 @@
           <w:b/>
           <w:bCs/>
         </w:rPr>
+        <w:t>├──</w:t>
+      </w:r>
+      <w:r>
+        <w:rPr>
+          <w:rFonts w:ascii="Segoe UI Emoji" w:hAnsi="Segoe UI Emoji" w:cs="Segoe UI Emoji"/>
+          <w:b/>
+          <w:bCs/>
+        </w:rPr>
+        <w:t xml:space="preserve"> ai.js                  # AI parsing endpoints</w:t>
+      </w:r>
+    </w:p>
+    <w:p>
+      <w:pPr>
+        <w:rPr>
+          <w:rFonts w:ascii="Segoe UI Emoji" w:hAnsi="Segoe UI Emoji" w:cs="Segoe UI Emoji"/>
+          <w:b/>
+          <w:bCs/>
+        </w:rPr>
+      </w:pPr>
+      <w:r>
+        <w:rPr>
+          <w:rFonts w:ascii="Segoe UI Emoji" w:hAnsi="Segoe UI Emoji" w:cs="Segoe UI Emoji"/>
+          <w:b/>
+          <w:bCs/>
+        </w:rPr>
+        <w:t xml:space="preserve">  </w:t>
+      </w:r>
+      <w:r>
+        <w:rPr>
+          <w:rFonts w:ascii="MS Gothic" w:eastAsia="MS Gothic" w:hAnsi="MS Gothic" w:cs="MS Gothic" w:hint="eastAsia"/>
+          <w:b/>
+          <w:bCs/>
+        </w:rPr>
+        <w:t>│</w:t>
+      </w:r>
+      <w:r>
+        <w:rPr>
+          <w:rFonts w:ascii="Segoe UI Emoji" w:hAnsi="Segoe UI Emoji" w:cs="Segoe UI Emoji"/>
+          <w:b/>
+          <w:bCs/>
+        </w:rPr>
+        <w:t xml:space="preserve">   </w:t>
+      </w:r>
+      <w:r>
+        <w:rPr>
+          <w:rFonts w:ascii="MS Gothic" w:eastAsia="MS Gothic" w:hAnsi="MS Gothic" w:cs="MS Gothic" w:hint="eastAsia"/>
+          <w:b/>
+          <w:bCs/>
+        </w:rPr>
         <w:t>└──</w:t>
       </w:r>
       <w:r>
@@ -854,7 +887,7 @@
           <w:bCs/>
         </w:rPr>
         <w:pict w14:anchorId="5DBB8630">
-          <v:rect id="_x0000_i1062" style="width:0;height:1.5pt" o:hralign="center" o:hrstd="t" o:hr="t" fillcolor="#a0a0a0" stroked="f"/>
+          <v:rect id="_x0000_i1025" style="width:0;height:1.5pt" o:hralign="center" o:hrstd="t" o:hr="t" fillcolor="#a0a0a0" stroked="f"/>
         </w:pict>
       </w:r>
     </w:p>
@@ -1347,6 +1380,7 @@
           <w:b/>
           <w:bCs/>
         </w:rPr>
+        <w:lastRenderedPageBreak/>
         <w:t>- Add production/certification toggle</w:t>
       </w:r>
     </w:p>
@@ -1364,7 +1398,6 @@
           <w:b/>
           <w:bCs/>
         </w:rPr>
-        <w:lastRenderedPageBreak/>
         <w:t>- Update final step UI (no direct ordering)</w:t>
       </w:r>
     </w:p>
@@ -1435,7 +1468,7 @@
           <w:bCs/>
         </w:rPr>
         <w:pict w14:anchorId="7E17CFD4">
-          <v:rect id="_x0000_i1063" style="width:0;height:1.5pt" o:hralign="center" o:hrstd="t" o:hr="t" fillcolor="#a0a0a0" stroked="f"/>
+          <v:rect id="_x0000_i1026" style="width:0;height:1.5pt" o:hralign="center" o:hrstd="t" o:hr="t" fillcolor="#a0a0a0" stroked="f"/>
         </w:pict>
       </w:r>
     </w:p>
@@ -1992,6 +2025,7 @@
           <w:b/>
           <w:bCs/>
         </w:rPr>
+        <w:lastRenderedPageBreak/>
         <w:t>};</w:t>
       </w:r>
     </w:p>
@@ -2009,7 +2043,6 @@
           <w:b/>
           <w:bCs/>
         </w:rPr>
-        <w:lastRenderedPageBreak/>
         <w:t>2. server/services/StoreIntegrationService.js</w:t>
       </w:r>
     </w:p>
@@ -2394,7 +2427,7 @@
           <w:bCs/>
         </w:rPr>
         <w:pict w14:anchorId="728CE389">
-          <v:rect id="_x0000_i1064" style="width:0;height:1.5pt" o:hralign="center" o:hrstd="t" o:hr="t" fillcolor="#a0a0a0" stroked="f"/>
+          <v:rect id="_x0000_i1027" style="width:0;height:1.5pt" o:hralign="center" o:hrstd="t" o:hr="t" fillcolor="#a0a0a0" stroked="f"/>
         </w:pict>
       </w:r>
     </w:p>
@@ -2663,6 +2696,7 @@
           <w:b/>
           <w:bCs/>
         </w:rPr>
+        <w:lastRenderedPageBreak/>
         <w:t xml:space="preserve">  async </w:t>
       </w:r>
       <w:proofErr w:type="spellStart"/>
@@ -2708,7 +2742,6 @@
           <w:b/>
           <w:bCs/>
         </w:rPr>
-        <w:lastRenderedPageBreak/>
         <w:t>}</w:t>
       </w:r>
     </w:p>
@@ -3279,7 +3312,7 @@
           <w:bCs/>
         </w:rPr>
         <w:pict w14:anchorId="2201F1C9">
-          <v:rect id="_x0000_i1065" style="width:0;height:1.5pt" o:hralign="center" o:hrstd="t" o:hr="t" fillcolor="#a0a0a0" stroked="f"/>
+          <v:rect id="_x0000_i1028" style="width:0;height:1.5pt" o:hralign="center" o:hrstd="t" o:hr="t" fillcolor="#a0a0a0" stroked="f"/>
         </w:pict>
       </w:r>
     </w:p>
@@ -3400,6 +3433,7 @@
           <w:b/>
           <w:bCs/>
         </w:rPr>
+        <w:lastRenderedPageBreak/>
         <w:t xml:space="preserve">   - Register new Production app on Kroger Developer Portal</w:t>
       </w:r>
     </w:p>
@@ -3866,6 +3900,7 @@
           <w:b/>
           <w:bCs/>
         </w:rPr>
+        <w:lastRenderedPageBreak/>
         <w:t xml:space="preserve">   - Add fuzzy search for better matches</w:t>
       </w:r>
     </w:p>
@@ -3883,7 +3918,6 @@
           <w:b/>
           <w:bCs/>
         </w:rPr>
-        <w:lastRenderedPageBreak/>
         <w:t xml:space="preserve">   - Cache successful mappings</w:t>
       </w:r>
     </w:p>
@@ -4073,7 +4107,7 @@
           <w:bCs/>
         </w:rPr>
         <w:pict w14:anchorId="3FA57EF7">
-          <v:rect id="_x0000_i1066" style="width:0;height:1.5pt" o:hralign="center" o:hrstd="t" o:hr="t" fillcolor="#a0a0a0" stroked="f"/>
+          <v:rect id="_x0000_i1029" style="width:0;height:1.5pt" o:hralign="center" o:hrstd="t" o:hr="t" fillcolor="#a0a0a0" stroked="f"/>
         </w:pict>
       </w:r>
     </w:p>
@@ -4359,6 +4393,7 @@
           <w:b/>
           <w:bCs/>
         </w:rPr>
+        <w:lastRenderedPageBreak/>
         <w:t>Phase 3: Optimize</w:t>
       </w:r>
     </w:p>
@@ -4381,7 +4416,6 @@
           <w:b/>
           <w:bCs/>
         </w:rPr>
-        <w:lastRenderedPageBreak/>
         <w:t>[ ]</w:t>
       </w:r>
       <w:proofErr w:type="gramEnd"/>
@@ -4612,7 +4646,7 @@
           <w:bCs/>
         </w:rPr>
         <w:pict w14:anchorId="4B04A67E">
-          <v:rect id="_x0000_i1067" style="width:0;height:1.5pt" o:hralign="center" o:hrstd="t" o:hr="t" fillcolor="#a0a0a0" stroked="f"/>
+          <v:rect id="_x0000_i1030" style="width:0;height:1.5pt" o:hralign="center" o:hrstd="t" o:hr="t" fillcolor="#a0a0a0" stroked="f"/>
         </w:pict>
       </w:r>
     </w:p>
@@ -4943,426 +4977,6 @@
         <w:rPr>
           <w:rFonts w:ascii="MS Gothic" w:eastAsia="MS Gothic" w:hAnsi="MS Gothic" w:cs="MS Gothic" w:hint="eastAsia"/>
         </w:rPr>
-        <w:t>├</w:t>
-      </w:r>
-      <w:r>
-        <w:rPr>
-          <w:rFonts w:ascii="Aptos" w:hAnsi="Aptos" w:cs="Aptos"/>
-        </w:rPr>
-        <w:t>──</w:t>
-      </w:r>
-      <w:r>
-        <w:t xml:space="preserve"> </w:t>
-      </w:r>
-      <w:r>
-        <w:rPr>
-          <w:rFonts w:ascii="Segoe UI Emoji" w:hAnsi="Segoe UI Emoji" w:cs="Segoe UI Emoji"/>
-        </w:rPr>
-        <w:t>📄</w:t>
-      </w:r>
-      <w:r>
-        <w:t xml:space="preserve"> UnifiedCheckout.js         // Single checkout flow</w:t>
-      </w:r>
-    </w:p>
-    <w:p>
-      <w:r>
-        <w:lastRenderedPageBreak/>
-        <w:t xml:space="preserve">└── </w:t>
-      </w:r>
-      <w:r>
-        <w:rPr>
-          <w:rFonts w:ascii="Segoe UI Emoji" w:hAnsi="Segoe UI Emoji" w:cs="Segoe UI Emoji"/>
-        </w:rPr>
-        <w:t>📄</w:t>
-      </w:r>
-      <w:r>
-        <w:t xml:space="preserve"> PriceTracker.js            // Historical prices</w:t>
-      </w:r>
-    </w:p>
-    <w:p/>
-    <w:p>
-      <w:r>
-        <w:t>server/routes/shopping-orchestrator.js</w:t>
-      </w:r>
-    </w:p>
-    <w:p>
-      <w:r>
-        <w:rPr>
-          <w:rFonts w:ascii="MS Gothic" w:eastAsia="MS Gothic" w:hAnsi="MS Gothic" w:cs="MS Gothic" w:hint="eastAsia"/>
-        </w:rPr>
-        <w:t>├</w:t>
-      </w:r>
-      <w:r>
-        <w:rPr>
-          <w:rFonts w:ascii="Aptos" w:hAnsi="Aptos" w:cs="Aptos"/>
-        </w:rPr>
-        <w:t>──</w:t>
-      </w:r>
-      <w:r>
-        <w:t xml:space="preserve"> POST /compare-all             // All vendor prices</w:t>
-      </w:r>
-    </w:p>
-    <w:p>
-      <w:r>
-        <w:rPr>
-          <w:rFonts w:ascii="MS Gothic" w:eastAsia="MS Gothic" w:hAnsi="MS Gothic" w:cs="MS Gothic" w:hint="eastAsia"/>
-        </w:rPr>
-        <w:t>├</w:t>
-      </w:r>
-      <w:r>
-        <w:rPr>
-          <w:rFonts w:ascii="Aptos" w:hAnsi="Aptos" w:cs="Aptos"/>
-        </w:rPr>
-        <w:t>──</w:t>
-      </w:r>
-      <w:r>
-        <w:t xml:space="preserve"> POST /find-best-price         // Optimal vendor</w:t>
-      </w:r>
-    </w:p>
-    <w:p>
-      <w:r>
-        <w:rPr>
-          <w:rFonts w:ascii="MS Gothic" w:eastAsia="MS Gothic" w:hAnsi="MS Gothic" w:cs="MS Gothic" w:hint="eastAsia"/>
-        </w:rPr>
-        <w:t>├</w:t>
-      </w:r>
-      <w:r>
-        <w:rPr>
-          <w:rFonts w:ascii="Aptos" w:hAnsi="Aptos" w:cs="Aptos"/>
-        </w:rPr>
-        <w:t>──</w:t>
-      </w:r>
-      <w:r>
-        <w:t xml:space="preserve"> POST /create-unified-cart     // Multi-vendor cart</w:t>
-      </w:r>
-    </w:p>
-    <w:p>
-      <w:r>
-        <w:t>└── GET  /vendor-availability     // Check all vendors</w:t>
-      </w:r>
-    </w:p>
-    <w:p/>
-    <w:p>
-      <w:r>
-        <w:t>server/services/vendors/</w:t>
-      </w:r>
-    </w:p>
-    <w:p>
-      <w:r>
-        <w:rPr>
-          <w:rFonts w:ascii="MS Gothic" w:eastAsia="MS Gothic" w:hAnsi="MS Gothic" w:cs="MS Gothic" w:hint="eastAsia"/>
-        </w:rPr>
-        <w:t>├</w:t>
-      </w:r>
-      <w:r>
-        <w:rPr>
-          <w:rFonts w:ascii="Aptos" w:hAnsi="Aptos" w:cs="Aptos"/>
-        </w:rPr>
-        <w:t>──</w:t>
-      </w:r>
-      <w:r>
-        <w:t xml:space="preserve"> </w:t>
-      </w:r>
-      <w:r>
-        <w:rPr>
-          <w:rFonts w:ascii="Segoe UI Emoji" w:hAnsi="Segoe UI Emoji" w:cs="Segoe UI Emoji"/>
-        </w:rPr>
-        <w:t>📄</w:t>
-      </w:r>
-      <w:r>
-        <w:t xml:space="preserve"> VendorBase.js              // Abstract class</w:t>
-      </w:r>
-    </w:p>
-    <w:p>
-      <w:r>
-        <w:rPr>
-          <w:rFonts w:ascii="MS Gothic" w:eastAsia="MS Gothic" w:hAnsi="MS Gothic" w:cs="MS Gothic" w:hint="eastAsia"/>
-        </w:rPr>
-        <w:t>├</w:t>
-      </w:r>
-      <w:r>
-        <w:rPr>
-          <w:rFonts w:ascii="Aptos" w:hAnsi="Aptos" w:cs="Aptos"/>
-        </w:rPr>
-        <w:t>──</w:t>
-      </w:r>
-      <w:r>
-        <w:t xml:space="preserve"> </w:t>
-      </w:r>
-      <w:r>
-        <w:rPr>
-          <w:rFonts w:ascii="Segoe UI Emoji" w:hAnsi="Segoe UI Emoji" w:cs="Segoe UI Emoji"/>
-        </w:rPr>
-        <w:t>📄</w:t>
-      </w:r>
-      <w:r>
-        <w:t xml:space="preserve"> WalmartService.js          // Walmart integration</w:t>
-      </w:r>
-    </w:p>
-    <w:p>
-      <w:r>
-        <w:rPr>
-          <w:rFonts w:ascii="MS Gothic" w:eastAsia="MS Gothic" w:hAnsi="MS Gothic" w:cs="MS Gothic" w:hint="eastAsia"/>
-        </w:rPr>
-        <w:t>├</w:t>
-      </w:r>
-      <w:r>
-        <w:rPr>
-          <w:rFonts w:ascii="Aptos" w:hAnsi="Aptos" w:cs="Aptos"/>
-        </w:rPr>
-        <w:t>──</w:t>
-      </w:r>
-      <w:r>
-        <w:t xml:space="preserve"> </w:t>
-      </w:r>
-      <w:r>
-        <w:rPr>
-          <w:rFonts w:ascii="Segoe UI Emoji" w:hAnsi="Segoe UI Emoji" w:cs="Segoe UI Emoji"/>
-        </w:rPr>
-        <w:t>📄</w:t>
-      </w:r>
-      <w:r>
-        <w:t xml:space="preserve"> AmazonFreshService.js      // Amazon Fresh</w:t>
-      </w:r>
-    </w:p>
-    <w:p>
-      <w:r>
-        <w:rPr>
-          <w:rFonts w:ascii="MS Gothic" w:eastAsia="MS Gothic" w:hAnsi="MS Gothic" w:cs="MS Gothic" w:hint="eastAsia"/>
-        </w:rPr>
-        <w:t>├</w:t>
-      </w:r>
-      <w:r>
-        <w:rPr>
-          <w:rFonts w:ascii="Aptos" w:hAnsi="Aptos" w:cs="Aptos"/>
-        </w:rPr>
-        <w:t>──</w:t>
-      </w:r>
-      <w:r>
-        <w:t xml:space="preserve"> </w:t>
-      </w:r>
-      <w:r>
-        <w:rPr>
-          <w:rFonts w:ascii="Segoe UI Emoji" w:hAnsi="Segoe UI Emoji" w:cs="Segoe UI Emoji"/>
-        </w:rPr>
-        <w:t>📄</w:t>
-      </w:r>
-      <w:r>
-        <w:t xml:space="preserve"> InstacartEnhanced.js       // Better Instacart</w:t>
-      </w:r>
-    </w:p>
-    <w:p>
-      <w:r>
-        <w:t xml:space="preserve">└── </w:t>
-      </w:r>
-      <w:r>
-        <w:rPr>
-          <w:rFonts w:ascii="Segoe UI Emoji" w:hAnsi="Segoe UI Emoji" w:cs="Segoe UI Emoji"/>
-        </w:rPr>
-        <w:t>📄</w:t>
-      </w:r>
-      <w:r>
-        <w:t xml:space="preserve"> TargetService.js           // Target/Shipt</w:t>
-      </w:r>
-    </w:p>
-    <w:p>
-      <w:pPr>
-        <w:rPr>
-          <w:b/>
-          <w:bCs/>
-        </w:rPr>
-      </w:pPr>
-      <w:r>
-        <w:rPr>
-          <w:rFonts w:ascii="Segoe UI Emoji" w:hAnsi="Segoe UI Emoji" w:cs="Segoe UI Emoji"/>
-          <w:b/>
-          <w:bCs/>
-        </w:rPr>
-        <w:t>🎯</w:t>
-      </w:r>
-      <w:r>
-        <w:rPr>
-          <w:b/>
-          <w:bCs/>
-        </w:rPr>
-        <w:t xml:space="preserve"> PRIORITY 4: Smart Features &amp; AI</w:t>
-      </w:r>
-    </w:p>
-    <w:p>
-      <w:pPr>
-        <w:rPr>
-          <w:b/>
-          <w:bCs/>
-        </w:rPr>
-      </w:pPr>
-      <w:r>
-        <w:rPr>
-          <w:b/>
-          <w:bCs/>
-        </w:rPr>
-        <w:t>FILES TO CREATE</w:t>
-      </w:r>
-    </w:p>
-    <w:p>
-      <w:r>
-        <w:t>client/src/components/smart/</w:t>
-      </w:r>
-    </w:p>
-    <w:p>
-      <w:r>
-        <w:rPr>
-          <w:rFonts w:ascii="MS Gothic" w:eastAsia="MS Gothic" w:hAnsi="MS Gothic" w:cs="MS Gothic" w:hint="eastAsia"/>
-        </w:rPr>
-        <w:t>├</w:t>
-      </w:r>
-      <w:r>
-        <w:rPr>
-          <w:rFonts w:ascii="Aptos" w:hAnsi="Aptos" w:cs="Aptos"/>
-        </w:rPr>
-        <w:t>──</w:t>
-      </w:r>
-      <w:r>
-        <w:t xml:space="preserve"> </w:t>
-      </w:r>
-      <w:r>
-        <w:rPr>
-          <w:rFonts w:ascii="Segoe UI Emoji" w:hAnsi="Segoe UI Emoji" w:cs="Segoe UI Emoji"/>
-        </w:rPr>
-        <w:t>📄</w:t>
-      </w:r>
-      <w:r>
-        <w:t xml:space="preserve"> MealPlanAI.js              // AI meal planning</w:t>
-      </w:r>
-    </w:p>
-    <w:p>
-      <w:r>
-        <w:rPr>
-          <w:rFonts w:ascii="MS Gothic" w:eastAsia="MS Gothic" w:hAnsi="MS Gothic" w:cs="MS Gothic" w:hint="eastAsia"/>
-        </w:rPr>
-        <w:t>├</w:t>
-      </w:r>
-      <w:r>
-        <w:rPr>
-          <w:rFonts w:ascii="Aptos" w:hAnsi="Aptos" w:cs="Aptos"/>
-        </w:rPr>
-        <w:t>──</w:t>
-      </w:r>
-      <w:r>
-        <w:t xml:space="preserve"> </w:t>
-      </w:r>
-      <w:r>
-        <w:rPr>
-          <w:rFonts w:ascii="Segoe UI Emoji" w:hAnsi="Segoe UI Emoji" w:cs="Segoe UI Emoji"/>
-        </w:rPr>
-        <w:t>📄</w:t>
-      </w:r>
-      <w:r>
-        <w:t xml:space="preserve"> NutritionDashboard.js      // Health tracking</w:t>
-      </w:r>
-    </w:p>
-    <w:p>
-      <w:r>
-        <w:rPr>
-          <w:rFonts w:ascii="MS Gothic" w:eastAsia="MS Gothic" w:hAnsi="MS Gothic" w:cs="MS Gothic" w:hint="eastAsia"/>
-        </w:rPr>
-        <w:t>├</w:t>
-      </w:r>
-      <w:r>
-        <w:rPr>
-          <w:rFonts w:ascii="Aptos" w:hAnsi="Aptos" w:cs="Aptos"/>
-        </w:rPr>
-        <w:t>──</w:t>
-      </w:r>
-      <w:r>
-        <w:t xml:space="preserve"> </w:t>
-      </w:r>
-      <w:r>
-        <w:rPr>
-          <w:rFonts w:ascii="Segoe UI Emoji" w:hAnsi="Segoe UI Emoji" w:cs="Segoe UI Emoji"/>
-        </w:rPr>
-        <w:t>📄</w:t>
-      </w:r>
-      <w:r>
-        <w:t xml:space="preserve"> BudgetOptimizer.js         // Cost optimization</w:t>
-      </w:r>
-    </w:p>
-    <w:p>
-      <w:r>
-        <w:rPr>
-          <w:rFonts w:ascii="MS Gothic" w:eastAsia="MS Gothic" w:hAnsi="MS Gothic" w:cs="MS Gothic" w:hint="eastAsia"/>
-        </w:rPr>
-        <w:t>├</w:t>
-      </w:r>
-      <w:r>
-        <w:rPr>
-          <w:rFonts w:ascii="Aptos" w:hAnsi="Aptos" w:cs="Aptos"/>
-        </w:rPr>
-        <w:t>──</w:t>
-      </w:r>
-      <w:r>
-        <w:t xml:space="preserve"> </w:t>
-      </w:r>
-      <w:r>
-        <w:rPr>
-          <w:rFonts w:ascii="Segoe UI Emoji" w:hAnsi="Segoe UI Emoji" w:cs="Segoe UI Emoji"/>
-        </w:rPr>
-        <w:t>📄</w:t>
-      </w:r>
-      <w:r>
-        <w:t xml:space="preserve"> RecipeRecommender.js       // Suggestions</w:t>
-      </w:r>
-    </w:p>
-    <w:p>
-      <w:r>
-        <w:t xml:space="preserve">└── </w:t>
-      </w:r>
-      <w:r>
-        <w:rPr>
-          <w:rFonts w:ascii="Segoe UI Emoji" w:hAnsi="Segoe UI Emoji" w:cs="Segoe UI Emoji"/>
-        </w:rPr>
-        <w:t>📄</w:t>
-      </w:r>
-      <w:r>
-        <w:t xml:space="preserve"> ShoppingInsights.js        // Analytics</w:t>
-      </w:r>
-    </w:p>
-    <w:p/>
-    <w:p>
-      <w:r>
-        <w:t>server/services/ai/</w:t>
-      </w:r>
-    </w:p>
-    <w:p>
-      <w:r>
-        <w:rPr>
-          <w:rFonts w:ascii="MS Gothic" w:eastAsia="MS Gothic" w:hAnsi="MS Gothic" w:cs="MS Gothic" w:hint="eastAsia"/>
-        </w:rPr>
-        <w:t>├</w:t>
-      </w:r>
-      <w:r>
-        <w:rPr>
-          <w:rFonts w:ascii="Aptos" w:hAnsi="Aptos" w:cs="Aptos"/>
-        </w:rPr>
-        <w:t>──</w:t>
-      </w:r>
-      <w:r>
-        <w:t xml:space="preserve"> </w:t>
-      </w:r>
-      <w:r>
-        <w:rPr>
-          <w:rFonts w:ascii="Segoe UI Emoji" w:hAnsi="Segoe UI Emoji" w:cs="Segoe UI Emoji"/>
-        </w:rPr>
-        <w:t>📄</w:t>
-      </w:r>
-      <w:r>
-        <w:t xml:space="preserve"> mealPlannerAI.js           // Weekly planning</w:t>
-      </w:r>
-    </w:p>
-    <w:p>
-      <w:r>
-        <w:rPr>
-          <w:rFonts w:ascii="MS Gothic" w:eastAsia="MS Gothic" w:hAnsi="MS Gothic" w:cs="MS Gothic" w:hint="eastAsia"/>
-        </w:rPr>
         <w:lastRenderedPageBreak/>
         <w:t>├</w:t>
       </w:r>
@@ -5382,7 +4996,27 @@
         <w:t>📄</w:t>
       </w:r>
       <w:r>
-        <w:t xml:space="preserve"> nutritionAnalyzer.js       // Health analysis</w:t>
+        <w:t xml:space="preserve"> UnifiedCheckout.js         // Single checkout flow</w:t>
+      </w:r>
+    </w:p>
+    <w:p>
+      <w:r>
+        <w:t xml:space="preserve">└── </w:t>
+      </w:r>
+      <w:r>
+        <w:rPr>
+          <w:rFonts w:ascii="Segoe UI Emoji" w:hAnsi="Segoe UI Emoji" w:cs="Segoe UI Emoji"/>
+        </w:rPr>
+        <w:t>📄</w:t>
+      </w:r>
+      <w:r>
+        <w:t xml:space="preserve"> PriceTracker.js            // Historical prices</w:t>
+      </w:r>
+    </w:p>
+    <w:p/>
+    <w:p>
+      <w:r>
+        <w:t>server/routes/shopping-orchestrator.js</w:t>
       </w:r>
     </w:p>
     <w:p>
@@ -5399,6 +5033,68 @@
         <w:t>──</w:t>
       </w:r>
       <w:r>
+        <w:t xml:space="preserve"> POST /compare-all             // All vendor prices</w:t>
+      </w:r>
+    </w:p>
+    <w:p>
+      <w:r>
+        <w:rPr>
+          <w:rFonts w:ascii="MS Gothic" w:eastAsia="MS Gothic" w:hAnsi="MS Gothic" w:cs="MS Gothic" w:hint="eastAsia"/>
+        </w:rPr>
+        <w:t>├</w:t>
+      </w:r>
+      <w:r>
+        <w:rPr>
+          <w:rFonts w:ascii="Aptos" w:hAnsi="Aptos" w:cs="Aptos"/>
+        </w:rPr>
+        <w:t>──</w:t>
+      </w:r>
+      <w:r>
+        <w:t xml:space="preserve"> POST /find-best-price         // Optimal vendor</w:t>
+      </w:r>
+    </w:p>
+    <w:p>
+      <w:r>
+        <w:rPr>
+          <w:rFonts w:ascii="MS Gothic" w:eastAsia="MS Gothic" w:hAnsi="MS Gothic" w:cs="MS Gothic" w:hint="eastAsia"/>
+        </w:rPr>
+        <w:t>├</w:t>
+      </w:r>
+      <w:r>
+        <w:rPr>
+          <w:rFonts w:ascii="Aptos" w:hAnsi="Aptos" w:cs="Aptos"/>
+        </w:rPr>
+        <w:t>──</w:t>
+      </w:r>
+      <w:r>
+        <w:t xml:space="preserve"> POST /create-unified-cart     // Multi-vendor cart</w:t>
+      </w:r>
+    </w:p>
+    <w:p>
+      <w:r>
+        <w:t>└── GET  /vendor-availability     // Check all vendors</w:t>
+      </w:r>
+    </w:p>
+    <w:p/>
+    <w:p>
+      <w:r>
+        <w:t>server/services/vendors/</w:t>
+      </w:r>
+    </w:p>
+    <w:p>
+      <w:r>
+        <w:rPr>
+          <w:rFonts w:ascii="MS Gothic" w:eastAsia="MS Gothic" w:hAnsi="MS Gothic" w:cs="MS Gothic" w:hint="eastAsia"/>
+        </w:rPr>
+        <w:t>├</w:t>
+      </w:r>
+      <w:r>
+        <w:rPr>
+          <w:rFonts w:ascii="Aptos" w:hAnsi="Aptos" w:cs="Aptos"/>
+        </w:rPr>
+        <w:t>──</w:t>
+      </w:r>
+      <w:r>
         <w:t xml:space="preserve"> </w:t>
       </w:r>
       <w:r>
@@ -5408,7 +5104,85 @@
         <w:t>📄</w:t>
       </w:r>
       <w:r>
-        <w:t xml:space="preserve"> budgetOptimizer.js         // Cost reduction</w:t>
+        <w:t xml:space="preserve"> VendorBase.js              // Abstract class</w:t>
+      </w:r>
+    </w:p>
+    <w:p>
+      <w:r>
+        <w:rPr>
+          <w:rFonts w:ascii="MS Gothic" w:eastAsia="MS Gothic" w:hAnsi="MS Gothic" w:cs="MS Gothic" w:hint="eastAsia"/>
+        </w:rPr>
+        <w:t>├</w:t>
+      </w:r>
+      <w:r>
+        <w:rPr>
+          <w:rFonts w:ascii="Aptos" w:hAnsi="Aptos" w:cs="Aptos"/>
+        </w:rPr>
+        <w:t>──</w:t>
+      </w:r>
+      <w:r>
+        <w:t xml:space="preserve"> </w:t>
+      </w:r>
+      <w:r>
+        <w:rPr>
+          <w:rFonts w:ascii="Segoe UI Emoji" w:hAnsi="Segoe UI Emoji" w:cs="Segoe UI Emoji"/>
+        </w:rPr>
+        <w:t>📄</w:t>
+      </w:r>
+      <w:r>
+        <w:t xml:space="preserve"> WalmartService.js          // Walmart integration</w:t>
+      </w:r>
+    </w:p>
+    <w:p>
+      <w:r>
+        <w:rPr>
+          <w:rFonts w:ascii="MS Gothic" w:eastAsia="MS Gothic" w:hAnsi="MS Gothic" w:cs="MS Gothic" w:hint="eastAsia"/>
+        </w:rPr>
+        <w:t>├</w:t>
+      </w:r>
+      <w:r>
+        <w:rPr>
+          <w:rFonts w:ascii="Aptos" w:hAnsi="Aptos" w:cs="Aptos"/>
+        </w:rPr>
+        <w:t>──</w:t>
+      </w:r>
+      <w:r>
+        <w:t xml:space="preserve"> </w:t>
+      </w:r>
+      <w:r>
+        <w:rPr>
+          <w:rFonts w:ascii="Segoe UI Emoji" w:hAnsi="Segoe UI Emoji" w:cs="Segoe UI Emoji"/>
+        </w:rPr>
+        <w:t>📄</w:t>
+      </w:r>
+      <w:r>
+        <w:t xml:space="preserve"> AmazonFreshService.js      // Amazon Fresh</w:t>
+      </w:r>
+    </w:p>
+    <w:p>
+      <w:r>
+        <w:rPr>
+          <w:rFonts w:ascii="MS Gothic" w:eastAsia="MS Gothic" w:hAnsi="MS Gothic" w:cs="MS Gothic" w:hint="eastAsia"/>
+        </w:rPr>
+        <w:t>├</w:t>
+      </w:r>
+      <w:r>
+        <w:rPr>
+          <w:rFonts w:ascii="Aptos" w:hAnsi="Aptos" w:cs="Aptos"/>
+        </w:rPr>
+        <w:t>──</w:t>
+      </w:r>
+      <w:r>
+        <w:t xml:space="preserve"> </w:t>
+      </w:r>
+      <w:r>
+        <w:rPr>
+          <w:rFonts w:ascii="Segoe UI Emoji" w:hAnsi="Segoe UI Emoji" w:cs="Segoe UI Emoji"/>
+        </w:rPr>
+        <w:t>📄</w:t>
+      </w:r>
+      <w:r>
+        <w:t xml:space="preserve"> InstacartEnhanced.js       // Better Instacart</w:t>
       </w:r>
     </w:p>
     <w:p>
@@ -5422,30 +5196,30 @@
         <w:t>📄</w:t>
       </w:r>
       <w:r>
-        <w:t xml:space="preserve"> substituteEngine.js        // Smart swaps</w:t>
-      </w:r>
-    </w:p>
-    <w:p>
-      <w:pPr>
-        <w:rPr>
-          <w:b/>
-          <w:bCs/>
-        </w:rPr>
-      </w:pPr>
-      <w:r>
-        <w:rPr>
-          <w:rFonts w:ascii="Segoe UI Emoji" w:hAnsi="Segoe UI Emoji" w:cs="Segoe UI Emoji"/>
-          <w:b/>
-          <w:bCs/>
-        </w:rPr>
-        <w:t>📊</w:t>
-      </w:r>
-      <w:r>
-        <w:rPr>
-          <w:b/>
-          <w:bCs/>
-        </w:rPr>
-        <w:t xml:space="preserve"> Database &amp; Service Files</w:t>
+        <w:t xml:space="preserve"> TargetService.js           // Target/Shipt</w:t>
+      </w:r>
+    </w:p>
+    <w:p>
+      <w:pPr>
+        <w:rPr>
+          <w:b/>
+          <w:bCs/>
+        </w:rPr>
+      </w:pPr>
+      <w:r>
+        <w:rPr>
+          <w:rFonts w:ascii="Segoe UI Emoji" w:hAnsi="Segoe UI Emoji" w:cs="Segoe UI Emoji"/>
+          <w:b/>
+          <w:bCs/>
+        </w:rPr>
+        <w:t>🎯</w:t>
+      </w:r>
+      <w:r>
+        <w:rPr>
+          <w:b/>
+          <w:bCs/>
+        </w:rPr>
+        <w:t xml:space="preserve"> PRIORITY 4: Smart Features &amp; AI</w:t>
       </w:r>
     </w:p>
     <w:p>
@@ -5465,7 +5239,7 @@
     </w:p>
     <w:p>
       <w:r>
-        <w:t>server/database/</w:t>
+        <w:t>client/src/components/smart/</w:t>
       </w:r>
     </w:p>
     <w:p>
@@ -5491,13 +5265,10 @@
         <w:t>📄</w:t>
       </w:r>
       <w:r>
-        <w:t xml:space="preserve"> migrations/</w:t>
-      </w:r>
-    </w:p>
-    <w:p>
-      <w:r>
-        <w:t xml:space="preserve">│   </w:t>
-      </w:r>
+        <w:t xml:space="preserve"> MealPlanAI.js              // AI meal planning</w:t>
+      </w:r>
+    </w:p>
+    <w:p>
       <w:r>
         <w:rPr>
           <w:rFonts w:ascii="MS Gothic" w:eastAsia="MS Gothic" w:hAnsi="MS Gothic" w:cs="MS Gothic" w:hint="eastAsia"/>
@@ -5511,13 +5282,19 @@
         <w:t>──</w:t>
       </w:r>
       <w:r>
-        <w:t xml:space="preserve"> 001_create_users.sql</w:t>
-      </w:r>
-    </w:p>
-    <w:p>
-      <w:r>
-        <w:t xml:space="preserve">│   </w:t>
-      </w:r>
+        <w:t xml:space="preserve"> </w:t>
+      </w:r>
+      <w:r>
+        <w:rPr>
+          <w:rFonts w:ascii="Segoe UI Emoji" w:hAnsi="Segoe UI Emoji" w:cs="Segoe UI Emoji"/>
+        </w:rPr>
+        <w:t>📄</w:t>
+      </w:r>
+      <w:r>
+        <w:t xml:space="preserve"> NutritionDashboard.js      // Health tracking</w:t>
+      </w:r>
+    </w:p>
+    <w:p>
       <w:r>
         <w:rPr>
           <w:rFonts w:ascii="MS Gothic" w:eastAsia="MS Gothic" w:hAnsi="MS Gothic" w:cs="MS Gothic" w:hint="eastAsia"/>
@@ -5531,13 +5308,19 @@
         <w:t>──</w:t>
       </w:r>
       <w:r>
-        <w:t xml:space="preserve"> 002_create_recipes.sql</w:t>
-      </w:r>
-    </w:p>
-    <w:p>
-      <w:r>
-        <w:t xml:space="preserve">│   </w:t>
-      </w:r>
+        <w:t xml:space="preserve"> </w:t>
+      </w:r>
+      <w:r>
+        <w:rPr>
+          <w:rFonts w:ascii="Segoe UI Emoji" w:hAnsi="Segoe UI Emoji" w:cs="Segoe UI Emoji"/>
+        </w:rPr>
+        <w:t>📄</w:t>
+      </w:r>
+      <w:r>
+        <w:t xml:space="preserve"> BudgetOptimizer.js         // Cost optimization</w:t>
+      </w:r>
+    </w:p>
+    <w:p>
       <w:r>
         <w:rPr>
           <w:rFonts w:ascii="MS Gothic" w:eastAsia="MS Gothic" w:hAnsi="MS Gothic" w:cs="MS Gothic" w:hint="eastAsia"/>
@@ -5551,33 +5334,6 @@
         <w:t>──</w:t>
       </w:r>
       <w:r>
-        <w:t xml:space="preserve"> 003_create_shopping_history.sql</w:t>
-      </w:r>
-    </w:p>
-    <w:p>
-      <w:r>
-        <w:t>│   └── 004_create_vendor_preferences.sql</w:t>
-      </w:r>
-    </w:p>
-    <w:p>
-      <w:r>
-        <w:t>│</w:t>
-      </w:r>
-    </w:p>
-    <w:p>
-      <w:r>
-        <w:rPr>
-          <w:rFonts w:ascii="MS Gothic" w:eastAsia="MS Gothic" w:hAnsi="MS Gothic" w:cs="MS Gothic" w:hint="eastAsia"/>
-        </w:rPr>
-        <w:t>├</w:t>
-      </w:r>
-      <w:r>
-        <w:rPr>
-          <w:rFonts w:ascii="Aptos" w:hAnsi="Aptos" w:cs="Aptos"/>
-        </w:rPr>
-        <w:t>──</w:t>
-      </w:r>
-      <w:r>
         <w:t xml:space="preserve"> </w:t>
       </w:r>
       <w:r>
@@ -5587,77 +5343,7 @@
         <w:t>📄</w:t>
       </w:r>
       <w:r>
-        <w:t xml:space="preserve"> models/</w:t>
-      </w:r>
-    </w:p>
-    <w:p>
-      <w:r>
-        <w:t xml:space="preserve">│   </w:t>
-      </w:r>
-      <w:r>
-        <w:rPr>
-          <w:rFonts w:ascii="MS Gothic" w:eastAsia="MS Gothic" w:hAnsi="MS Gothic" w:cs="MS Gothic" w:hint="eastAsia"/>
-        </w:rPr>
-        <w:t>├</w:t>
-      </w:r>
-      <w:r>
-        <w:rPr>
-          <w:rFonts w:ascii="Aptos" w:hAnsi="Aptos" w:cs="Aptos"/>
-        </w:rPr>
-        <w:t>──</w:t>
-      </w:r>
-      <w:r>
-        <w:t xml:space="preserve"> User.js</w:t>
-      </w:r>
-    </w:p>
-    <w:p>
-      <w:r>
-        <w:t xml:space="preserve">│   </w:t>
-      </w:r>
-      <w:r>
-        <w:rPr>
-          <w:rFonts w:ascii="MS Gothic" w:eastAsia="MS Gothic" w:hAnsi="MS Gothic" w:cs="MS Gothic" w:hint="eastAsia"/>
-        </w:rPr>
-        <w:t>├</w:t>
-      </w:r>
-      <w:r>
-        <w:rPr>
-          <w:rFonts w:ascii="Aptos" w:hAnsi="Aptos" w:cs="Aptos"/>
-        </w:rPr>
-        <w:t>──</w:t>
-      </w:r>
-      <w:r>
-        <w:t xml:space="preserve"> Recipe.js</w:t>
-      </w:r>
-    </w:p>
-    <w:p>
-      <w:r>
-        <w:t xml:space="preserve">│   </w:t>
-      </w:r>
-      <w:r>
-        <w:rPr>
-          <w:rFonts w:ascii="MS Gothic" w:eastAsia="MS Gothic" w:hAnsi="MS Gothic" w:cs="MS Gothic" w:hint="eastAsia"/>
-        </w:rPr>
-        <w:t>├</w:t>
-      </w:r>
-      <w:r>
-        <w:rPr>
-          <w:rFonts w:ascii="Aptos" w:hAnsi="Aptos" w:cs="Aptos"/>
-        </w:rPr>
-        <w:t>──</w:t>
-      </w:r>
-      <w:r>
-        <w:t xml:space="preserve"> ShoppingTrip.js</w:t>
-      </w:r>
-    </w:p>
-    <w:p>
-      <w:r>
-        <w:t>│   └── VendorPreference.js</w:t>
-      </w:r>
-    </w:p>
-    <w:p>
-      <w:r>
-        <w:t>│</w:t>
+        <w:t xml:space="preserve"> RecipeRecommender.js       // Suggestions</w:t>
       </w:r>
     </w:p>
     <w:p>
@@ -5671,95 +5357,13 @@
         <w:t>📄</w:t>
       </w:r>
       <w:r>
-        <w:t xml:space="preserve"> redis/</w:t>
-      </w:r>
-    </w:p>
-    <w:p>
-      <w:r>
-        <w:t xml:space="preserve">    </w:t>
-      </w:r>
-      <w:r>
-        <w:rPr>
-          <w:rFonts w:ascii="MS Gothic" w:eastAsia="MS Gothic" w:hAnsi="MS Gothic" w:cs="MS Gothic" w:hint="eastAsia"/>
-        </w:rPr>
-        <w:t>├</w:t>
-      </w:r>
-      <w:r>
-        <w:rPr>
-          <w:rFonts w:ascii="Aptos" w:hAnsi="Aptos" w:cs="Aptos"/>
-        </w:rPr>
-        <w:t>──</w:t>
-      </w:r>
-      <w:r>
-        <w:t xml:space="preserve"> redisClient.js</w:t>
-      </w:r>
-    </w:p>
-    <w:p>
-      <w:r>
-        <w:t xml:space="preserve">    </w:t>
-      </w:r>
-      <w:r>
-        <w:rPr>
-          <w:rFonts w:ascii="MS Gothic" w:eastAsia="MS Gothic" w:hAnsi="MS Gothic" w:cs="MS Gothic" w:hint="eastAsia"/>
-        </w:rPr>
-        <w:t>├</w:t>
-      </w:r>
-      <w:r>
-        <w:rPr>
-          <w:rFonts w:ascii="Aptos" w:hAnsi="Aptos" w:cs="Aptos"/>
-        </w:rPr>
-        <w:t>──</w:t>
-      </w:r>
-      <w:r>
-        <w:t xml:space="preserve"> sessionStore.js</w:t>
-      </w:r>
-    </w:p>
-    <w:p>
-      <w:r>
-        <w:t xml:space="preserve">    └── cacheManager.js</w:t>
-      </w:r>
-    </w:p>
-    <w:p>
-      <w:pPr>
-        <w:rPr>
-          <w:b/>
-          <w:bCs/>
-        </w:rPr>
-      </w:pPr>
-      <w:r>
-        <w:rPr>
-          <w:rFonts w:ascii="Segoe UI Emoji" w:hAnsi="Segoe UI Emoji" w:cs="Segoe UI Emoji"/>
-          <w:b/>
-          <w:bCs/>
-        </w:rPr>
-        <w:t>📈</w:t>
-      </w:r>
-      <w:r>
-        <w:rPr>
-          <w:b/>
-          <w:bCs/>
-        </w:rPr>
-        <w:t xml:space="preserve"> Testing &amp; Documentation</w:t>
-      </w:r>
-    </w:p>
-    <w:p>
-      <w:pPr>
-        <w:rPr>
-          <w:b/>
-          <w:bCs/>
-        </w:rPr>
-      </w:pPr>
-      <w:r>
-        <w:rPr>
-          <w:b/>
-          <w:bCs/>
-        </w:rPr>
-        <w:t>FILES TO CREATE</w:t>
-      </w:r>
-    </w:p>
-    <w:p>
-      <w:r>
-        <w:t>tests/</w:t>
+        <w:t xml:space="preserve"> ShoppingInsights.js        // Analytics</w:t>
+      </w:r>
+    </w:p>
+    <w:p/>
+    <w:p>
+      <w:r>
+        <w:t>server/services/ai/</w:t>
       </w:r>
     </w:p>
     <w:p>
@@ -5786,6 +5390,436 @@
         <w:t>📄</w:t>
       </w:r>
       <w:r>
+        <w:t xml:space="preserve"> mealPlannerAI.js           // Weekly planning</w:t>
+      </w:r>
+    </w:p>
+    <w:p>
+      <w:r>
+        <w:rPr>
+          <w:rFonts w:ascii="MS Gothic" w:eastAsia="MS Gothic" w:hAnsi="MS Gothic" w:cs="MS Gothic" w:hint="eastAsia"/>
+        </w:rPr>
+        <w:t>├</w:t>
+      </w:r>
+      <w:r>
+        <w:rPr>
+          <w:rFonts w:ascii="Aptos" w:hAnsi="Aptos" w:cs="Aptos"/>
+        </w:rPr>
+        <w:t>──</w:t>
+      </w:r>
+      <w:r>
+        <w:t xml:space="preserve"> </w:t>
+      </w:r>
+      <w:r>
+        <w:rPr>
+          <w:rFonts w:ascii="Segoe UI Emoji" w:hAnsi="Segoe UI Emoji" w:cs="Segoe UI Emoji"/>
+        </w:rPr>
+        <w:t>📄</w:t>
+      </w:r>
+      <w:r>
+        <w:t xml:space="preserve"> nutritionAnalyzer.js       // Health analysis</w:t>
+      </w:r>
+    </w:p>
+    <w:p>
+      <w:r>
+        <w:rPr>
+          <w:rFonts w:ascii="MS Gothic" w:eastAsia="MS Gothic" w:hAnsi="MS Gothic" w:cs="MS Gothic" w:hint="eastAsia"/>
+        </w:rPr>
+        <w:t>├</w:t>
+      </w:r>
+      <w:r>
+        <w:rPr>
+          <w:rFonts w:ascii="Aptos" w:hAnsi="Aptos" w:cs="Aptos"/>
+        </w:rPr>
+        <w:t>──</w:t>
+      </w:r>
+      <w:r>
+        <w:t xml:space="preserve"> </w:t>
+      </w:r>
+      <w:r>
+        <w:rPr>
+          <w:rFonts w:ascii="Segoe UI Emoji" w:hAnsi="Segoe UI Emoji" w:cs="Segoe UI Emoji"/>
+        </w:rPr>
+        <w:t>📄</w:t>
+      </w:r>
+      <w:r>
+        <w:t xml:space="preserve"> budgetOptimizer.js         // Cost reduction</w:t>
+      </w:r>
+    </w:p>
+    <w:p>
+      <w:r>
+        <w:t xml:space="preserve">└── </w:t>
+      </w:r>
+      <w:r>
+        <w:rPr>
+          <w:rFonts w:ascii="Segoe UI Emoji" w:hAnsi="Segoe UI Emoji" w:cs="Segoe UI Emoji"/>
+        </w:rPr>
+        <w:t>📄</w:t>
+      </w:r>
+      <w:r>
+        <w:t xml:space="preserve"> substituteEngine.js        // Smart swaps</w:t>
+      </w:r>
+    </w:p>
+    <w:p>
+      <w:pPr>
+        <w:rPr>
+          <w:b/>
+          <w:bCs/>
+        </w:rPr>
+      </w:pPr>
+      <w:r>
+        <w:rPr>
+          <w:rFonts w:ascii="Segoe UI Emoji" w:hAnsi="Segoe UI Emoji" w:cs="Segoe UI Emoji"/>
+          <w:b/>
+          <w:bCs/>
+        </w:rPr>
+        <w:t>📊</w:t>
+      </w:r>
+      <w:r>
+        <w:rPr>
+          <w:b/>
+          <w:bCs/>
+        </w:rPr>
+        <w:t xml:space="preserve"> Database &amp; Service Files</w:t>
+      </w:r>
+    </w:p>
+    <w:p>
+      <w:pPr>
+        <w:rPr>
+          <w:b/>
+          <w:bCs/>
+        </w:rPr>
+      </w:pPr>
+      <w:r>
+        <w:rPr>
+          <w:b/>
+          <w:bCs/>
+        </w:rPr>
+        <w:t>FILES TO CREATE</w:t>
+      </w:r>
+    </w:p>
+    <w:p>
+      <w:r>
+        <w:t>server/database/</w:t>
+      </w:r>
+    </w:p>
+    <w:p>
+      <w:r>
+        <w:rPr>
+          <w:rFonts w:ascii="MS Gothic" w:eastAsia="MS Gothic" w:hAnsi="MS Gothic" w:cs="MS Gothic" w:hint="eastAsia"/>
+        </w:rPr>
+        <w:t>├</w:t>
+      </w:r>
+      <w:r>
+        <w:rPr>
+          <w:rFonts w:ascii="Aptos" w:hAnsi="Aptos" w:cs="Aptos"/>
+        </w:rPr>
+        <w:t>──</w:t>
+      </w:r>
+      <w:r>
+        <w:t xml:space="preserve"> </w:t>
+      </w:r>
+      <w:r>
+        <w:rPr>
+          <w:rFonts w:ascii="Segoe UI Emoji" w:hAnsi="Segoe UI Emoji" w:cs="Segoe UI Emoji"/>
+        </w:rPr>
+        <w:t>📄</w:t>
+      </w:r>
+      <w:r>
+        <w:t xml:space="preserve"> migrations/</w:t>
+      </w:r>
+    </w:p>
+    <w:p>
+      <w:r>
+        <w:t xml:space="preserve">│   </w:t>
+      </w:r>
+      <w:r>
+        <w:rPr>
+          <w:rFonts w:ascii="MS Gothic" w:eastAsia="MS Gothic" w:hAnsi="MS Gothic" w:cs="MS Gothic" w:hint="eastAsia"/>
+        </w:rPr>
+        <w:t>├</w:t>
+      </w:r>
+      <w:r>
+        <w:rPr>
+          <w:rFonts w:ascii="Aptos" w:hAnsi="Aptos" w:cs="Aptos"/>
+        </w:rPr>
+        <w:t>──</w:t>
+      </w:r>
+      <w:r>
+        <w:t xml:space="preserve"> 001_create_users.sql</w:t>
+      </w:r>
+    </w:p>
+    <w:p>
+      <w:r>
+        <w:t xml:space="preserve">│   </w:t>
+      </w:r>
+      <w:r>
+        <w:rPr>
+          <w:rFonts w:ascii="MS Gothic" w:eastAsia="MS Gothic" w:hAnsi="MS Gothic" w:cs="MS Gothic" w:hint="eastAsia"/>
+        </w:rPr>
+        <w:t>├</w:t>
+      </w:r>
+      <w:r>
+        <w:rPr>
+          <w:rFonts w:ascii="Aptos" w:hAnsi="Aptos" w:cs="Aptos"/>
+        </w:rPr>
+        <w:t>──</w:t>
+      </w:r>
+      <w:r>
+        <w:t xml:space="preserve"> 002_create_recipes.sql</w:t>
+      </w:r>
+    </w:p>
+    <w:p>
+      <w:r>
+        <w:t xml:space="preserve">│   </w:t>
+      </w:r>
+      <w:r>
+        <w:rPr>
+          <w:rFonts w:ascii="MS Gothic" w:eastAsia="MS Gothic" w:hAnsi="MS Gothic" w:cs="MS Gothic" w:hint="eastAsia"/>
+        </w:rPr>
+        <w:t>├</w:t>
+      </w:r>
+      <w:r>
+        <w:rPr>
+          <w:rFonts w:ascii="Aptos" w:hAnsi="Aptos" w:cs="Aptos"/>
+        </w:rPr>
+        <w:t>──</w:t>
+      </w:r>
+      <w:r>
+        <w:t xml:space="preserve"> 003_create_shopping_history.sql</w:t>
+      </w:r>
+    </w:p>
+    <w:p>
+      <w:r>
+        <w:t>│   └── 004_create_vendor_preferences.sql</w:t>
+      </w:r>
+    </w:p>
+    <w:p>
+      <w:r>
+        <w:t>│</w:t>
+      </w:r>
+    </w:p>
+    <w:p>
+      <w:r>
+        <w:rPr>
+          <w:rFonts w:ascii="MS Gothic" w:eastAsia="MS Gothic" w:hAnsi="MS Gothic" w:cs="MS Gothic" w:hint="eastAsia"/>
+        </w:rPr>
+        <w:t>├</w:t>
+      </w:r>
+      <w:r>
+        <w:rPr>
+          <w:rFonts w:ascii="Aptos" w:hAnsi="Aptos" w:cs="Aptos"/>
+        </w:rPr>
+        <w:t>──</w:t>
+      </w:r>
+      <w:r>
+        <w:t xml:space="preserve"> </w:t>
+      </w:r>
+      <w:r>
+        <w:rPr>
+          <w:rFonts w:ascii="Segoe UI Emoji" w:hAnsi="Segoe UI Emoji" w:cs="Segoe UI Emoji"/>
+        </w:rPr>
+        <w:t>📄</w:t>
+      </w:r>
+      <w:r>
+        <w:t xml:space="preserve"> models/</w:t>
+      </w:r>
+    </w:p>
+    <w:p>
+      <w:r>
+        <w:t xml:space="preserve">│   </w:t>
+      </w:r>
+      <w:r>
+        <w:rPr>
+          <w:rFonts w:ascii="MS Gothic" w:eastAsia="MS Gothic" w:hAnsi="MS Gothic" w:cs="MS Gothic" w:hint="eastAsia"/>
+        </w:rPr>
+        <w:t>├</w:t>
+      </w:r>
+      <w:r>
+        <w:rPr>
+          <w:rFonts w:ascii="Aptos" w:hAnsi="Aptos" w:cs="Aptos"/>
+        </w:rPr>
+        <w:t>──</w:t>
+      </w:r>
+      <w:r>
+        <w:t xml:space="preserve"> User.js</w:t>
+      </w:r>
+    </w:p>
+    <w:p>
+      <w:r>
+        <w:t xml:space="preserve">│   </w:t>
+      </w:r>
+      <w:r>
+        <w:rPr>
+          <w:rFonts w:ascii="MS Gothic" w:eastAsia="MS Gothic" w:hAnsi="MS Gothic" w:cs="MS Gothic" w:hint="eastAsia"/>
+        </w:rPr>
+        <w:t>├</w:t>
+      </w:r>
+      <w:r>
+        <w:rPr>
+          <w:rFonts w:ascii="Aptos" w:hAnsi="Aptos" w:cs="Aptos"/>
+        </w:rPr>
+        <w:t>──</w:t>
+      </w:r>
+      <w:r>
+        <w:t xml:space="preserve"> Recipe.js</w:t>
+      </w:r>
+    </w:p>
+    <w:p>
+      <w:r>
+        <w:t xml:space="preserve">│   </w:t>
+      </w:r>
+      <w:r>
+        <w:rPr>
+          <w:rFonts w:ascii="MS Gothic" w:eastAsia="MS Gothic" w:hAnsi="MS Gothic" w:cs="MS Gothic" w:hint="eastAsia"/>
+        </w:rPr>
+        <w:t>├</w:t>
+      </w:r>
+      <w:r>
+        <w:rPr>
+          <w:rFonts w:ascii="Aptos" w:hAnsi="Aptos" w:cs="Aptos"/>
+        </w:rPr>
+        <w:t>──</w:t>
+      </w:r>
+      <w:r>
+        <w:t xml:space="preserve"> ShoppingTrip.js</w:t>
+      </w:r>
+    </w:p>
+    <w:p>
+      <w:r>
+        <w:t>│   └── VendorPreference.js</w:t>
+      </w:r>
+    </w:p>
+    <w:p>
+      <w:r>
+        <w:t>│</w:t>
+      </w:r>
+    </w:p>
+    <w:p>
+      <w:r>
+        <w:t xml:space="preserve">└── </w:t>
+      </w:r>
+      <w:r>
+        <w:rPr>
+          <w:rFonts w:ascii="Segoe UI Emoji" w:hAnsi="Segoe UI Emoji" w:cs="Segoe UI Emoji"/>
+        </w:rPr>
+        <w:t>📄</w:t>
+      </w:r>
+      <w:r>
+        <w:t xml:space="preserve"> redis/</w:t>
+      </w:r>
+    </w:p>
+    <w:p>
+      <w:r>
+        <w:t xml:space="preserve">    </w:t>
+      </w:r>
+      <w:r>
+        <w:rPr>
+          <w:rFonts w:ascii="MS Gothic" w:eastAsia="MS Gothic" w:hAnsi="MS Gothic" w:cs="MS Gothic" w:hint="eastAsia"/>
+        </w:rPr>
+        <w:t>├</w:t>
+      </w:r>
+      <w:r>
+        <w:rPr>
+          <w:rFonts w:ascii="Aptos" w:hAnsi="Aptos" w:cs="Aptos"/>
+        </w:rPr>
+        <w:t>──</w:t>
+      </w:r>
+      <w:r>
+        <w:t xml:space="preserve"> redisClient.js</w:t>
+      </w:r>
+    </w:p>
+    <w:p>
+      <w:r>
+        <w:t xml:space="preserve">    </w:t>
+      </w:r>
+      <w:r>
+        <w:rPr>
+          <w:rFonts w:ascii="MS Gothic" w:eastAsia="MS Gothic" w:hAnsi="MS Gothic" w:cs="MS Gothic" w:hint="eastAsia"/>
+        </w:rPr>
+        <w:t>├</w:t>
+      </w:r>
+      <w:r>
+        <w:rPr>
+          <w:rFonts w:ascii="Aptos" w:hAnsi="Aptos" w:cs="Aptos"/>
+        </w:rPr>
+        <w:t>──</w:t>
+      </w:r>
+      <w:r>
+        <w:t xml:space="preserve"> sessionStore.js</w:t>
+      </w:r>
+    </w:p>
+    <w:p>
+      <w:r>
+        <w:t xml:space="preserve">    └── cacheManager.js</w:t>
+      </w:r>
+    </w:p>
+    <w:p>
+      <w:pPr>
+        <w:rPr>
+          <w:b/>
+          <w:bCs/>
+        </w:rPr>
+      </w:pPr>
+      <w:r>
+        <w:rPr>
+          <w:rFonts w:ascii="Segoe UI Emoji" w:hAnsi="Segoe UI Emoji" w:cs="Segoe UI Emoji"/>
+          <w:b/>
+          <w:bCs/>
+        </w:rPr>
+        <w:t>📈</w:t>
+      </w:r>
+      <w:r>
+        <w:rPr>
+          <w:b/>
+          <w:bCs/>
+        </w:rPr>
+        <w:t xml:space="preserve"> Testing &amp; Documentation</w:t>
+      </w:r>
+    </w:p>
+    <w:p>
+      <w:pPr>
+        <w:rPr>
+          <w:b/>
+          <w:bCs/>
+        </w:rPr>
+      </w:pPr>
+      <w:r>
+        <w:rPr>
+          <w:b/>
+          <w:bCs/>
+        </w:rPr>
+        <w:t>FILES TO CREATE</w:t>
+      </w:r>
+    </w:p>
+    <w:p>
+      <w:r>
+        <w:lastRenderedPageBreak/>
+        <w:t>tests/</w:t>
+      </w:r>
+    </w:p>
+    <w:p>
+      <w:r>
+        <w:rPr>
+          <w:rFonts w:ascii="MS Gothic" w:eastAsia="MS Gothic" w:hAnsi="MS Gothic" w:cs="MS Gothic" w:hint="eastAsia"/>
+        </w:rPr>
+        <w:t>├</w:t>
+      </w:r>
+      <w:r>
+        <w:rPr>
+          <w:rFonts w:ascii="Aptos" w:hAnsi="Aptos" w:cs="Aptos"/>
+        </w:rPr>
+        <w:t>──</w:t>
+      </w:r>
+      <w:r>
+        <w:t xml:space="preserve"> </w:t>
+      </w:r>
+      <w:r>
+        <w:rPr>
+          <w:rFonts w:ascii="Segoe UI Emoji" w:hAnsi="Segoe UI Emoji" w:cs="Segoe UI Emoji"/>
+        </w:rPr>
+        <w:t>📄</w:t>
+      </w:r>
+      <w:r>
         <w:t xml:space="preserve"> kroger.test.js             // Kroger API tests</w:t>
       </w:r>
     </w:p>
@@ -6043,61 +6077,246 @@
     </w:p>
     <w:p>
       <w:r>
+        <w:lastRenderedPageBreak/>
         <w:t xml:space="preserve">    </w:t>
       </w:r>
     </w:p>
     <w:p>
       <w:r>
+        <w:t xml:space="preserve">    M[MyAccount.js] --&gt; N[Shopping History]</w:t>
+      </w:r>
+    </w:p>
+    <w:p>
+      <w:r>
+        <w:t xml:space="preserve">    N --&gt; O[userDataService.js]</w:t>
+      </w:r>
+    </w:p>
+    <w:p>
+      <w:r>
+        <w:t xml:space="preserve">    O --&gt; P[Firebase]</w:t>
+      </w:r>
+    </w:p>
+    <w:p>
+      <w:pPr>
+        <w:rPr>
+          <w:b/>
+          <w:bCs/>
+        </w:rPr>
+      </w:pPr>
+      <w:r>
+        <w:rPr>
+          <w:rFonts w:ascii="Segoe UI Emoji" w:hAnsi="Segoe UI Emoji" w:cs="Segoe UI Emoji"/>
+          <w:b/>
+          <w:bCs/>
+        </w:rPr>
+        <w:t>📋</w:t>
+      </w:r>
+      <w:r>
+        <w:rPr>
+          <w:b/>
+          <w:bCs/>
+        </w:rPr>
+        <w:t xml:space="preserve"> Next Conversation Action Items</w:t>
+      </w:r>
+    </w:p>
+    <w:p>
+      <w:pPr>
+        <w:rPr>
+          <w:b/>
+          <w:bCs/>
+        </w:rPr>
+      </w:pPr>
+      <w:r>
+        <w:rPr>
+          <w:b/>
+          <w:bCs/>
+        </w:rPr>
+        <w:t>Session 1: Recipe Import (4 hours)</w:t>
+      </w:r>
+    </w:p>
+    <w:p>
+      <w:r>
+        <w:t>CREATE:</w:t>
+      </w:r>
+    </w:p>
+    <w:p>
+      <w:r>
+        <w:rPr>
+          <w:rFonts w:ascii="Segoe UI Emoji" w:hAnsi="Segoe UI Emoji" w:cs="Segoe UI Emoji"/>
+        </w:rPr>
+        <w:t>✅</w:t>
+      </w:r>
+      <w:r>
+        <w:t xml:space="preserve"> RecipeImporter.js</w:t>
+      </w:r>
+    </w:p>
+    <w:p>
+      <w:r>
+        <w:rPr>
+          <w:rFonts w:ascii="Segoe UI Emoji" w:hAnsi="Segoe UI Emoji" w:cs="Segoe UI Emoji"/>
+        </w:rPr>
+        <w:t>✅</w:t>
+      </w:r>
+      <w:r>
+        <w:t xml:space="preserve"> RecipeURLParser.js</w:t>
+      </w:r>
+    </w:p>
+    <w:p>
+      <w:r>
+        <w:rPr>
+          <w:rFonts w:ascii="Segoe UI Emoji" w:hAnsi="Segoe UI Emoji" w:cs="Segoe UI Emoji"/>
+        </w:rPr>
+        <w:t>✅</w:t>
+      </w:r>
+      <w:r>
+        <w:t xml:space="preserve"> recipes.js (route)</w:t>
+      </w:r>
+    </w:p>
+    <w:p>
+      <w:r>
+        <w:rPr>
+          <w:rFonts w:ascii="Segoe UI Emoji" w:hAnsi="Segoe UI Emoji" w:cs="Segoe UI Emoji"/>
+        </w:rPr>
+        <w:t>✅</w:t>
+      </w:r>
+      <w:r>
+        <w:t xml:space="preserve"> RecipeScraperService.js</w:t>
+      </w:r>
+    </w:p>
+    <w:p/>
+    <w:p>
+      <w:r>
+        <w:t>UPDATE:</w:t>
+      </w:r>
+    </w:p>
+    <w:p>
+      <w:r>
+        <w:rPr>
+          <w:rFonts w:ascii="Segoe UI Emoji" w:hAnsi="Segoe UI Emoji" w:cs="Segoe UI Emoji"/>
+        </w:rPr>
+        <w:t>✅</w:t>
+      </w:r>
+      <w:r>
+        <w:t xml:space="preserve"> GroceryListForm.js (add import button)</w:t>
+      </w:r>
+    </w:p>
+    <w:p>
+      <w:r>
+        <w:rPr>
+          <w:rFonts w:ascii="Segoe UI Emoji" w:hAnsi="Segoe UI Emoji" w:cs="Segoe UI Emoji"/>
+        </w:rPr>
+        <w:t>✅</w:t>
+      </w:r>
+      <w:r>
+        <w:t xml:space="preserve"> ParsedResultsDisplay.js (show validation)</w:t>
+      </w:r>
+    </w:p>
+    <w:p>
+      <w:pPr>
+        <w:rPr>
+          <w:b/>
+          <w:bCs/>
+        </w:rPr>
+      </w:pPr>
+      <w:r>
+        <w:rPr>
+          <w:b/>
+          <w:bCs/>
+        </w:rPr>
+        <w:t>Session 2: Kroger Integration (4 hours)</w:t>
+      </w:r>
+    </w:p>
+    <w:p>
+      <w:r>
+        <w:t>CREATE:</w:t>
+      </w:r>
+    </w:p>
+    <w:p>
+      <w:r>
+        <w:rPr>
+          <w:rFonts w:ascii="Segoe UI Emoji" w:hAnsi="Segoe UI Emoji" w:cs="Segoe UI Emoji"/>
+        </w:rPr>
+        <w:t>✅</w:t>
+      </w:r>
+      <w:r>
+        <w:t xml:space="preserve"> KrogerCheckout.js</w:t>
+      </w:r>
+    </w:p>
+    <w:p>
+      <w:r>
+        <w:rPr>
+          <w:rFonts w:ascii="Segoe UI Emoji" w:hAnsi="Segoe UI Emoji" w:cs="Segoe UI Emoji"/>
+        </w:rPr>
+        <w:t>✅</w:t>
+      </w:r>
+      <w:r>
+        <w:t xml:space="preserve"> KrogerStorePicker.js</w:t>
+      </w:r>
+    </w:p>
+    <w:p>
+      <w:r>
+        <w:rPr>
+          <w:rFonts w:ascii="Segoe UI Emoji" w:hAnsi="Segoe UI Emoji" w:cs="Segoe UI Emoji"/>
+        </w:rPr>
+        <w:t>✅</w:t>
+      </w:r>
+      <w:r>
+        <w:t xml:space="preserve"> KrogerPriceDisplay.js</w:t>
+      </w:r>
+    </w:p>
+    <w:p/>
+    <w:p>
+      <w:r>
+        <w:t>UPDATE:</w:t>
+      </w:r>
+    </w:p>
+    <w:p>
+      <w:r>
+        <w:rPr>
+          <w:rFonts w:ascii="Segoe UI Emoji" w:hAnsi="Segoe UI Emoji" w:cs="Segoe UI Emoji"/>
+        </w:rPr>
+        <w:t>✅</w:t>
+      </w:r>
+      <w:r>
+        <w:t xml:space="preserve"> ParsedResultsDisplay.js (add Kroger button)</w:t>
+      </w:r>
+    </w:p>
+    <w:p>
+      <w:r>
+        <w:rPr>
+          <w:rFonts w:ascii="Segoe UI Emoji" w:hAnsi="Segoe UI Emoji" w:cs="Segoe UI Emoji"/>
+        </w:rPr>
+        <w:t>✅</w:t>
+      </w:r>
+      <w:r>
+        <w:t xml:space="preserve"> App.js (add Kroger state)</w:t>
+      </w:r>
+    </w:p>
+    <w:p>
+      <w:r>
+        <w:rPr>
+          <w:rFonts w:ascii="Segoe UI Emoji" w:hAnsi="Segoe UI Emoji" w:cs="Segoe UI Emoji"/>
+        </w:rPr>
+        <w:t>✅</w:t>
+      </w:r>
+      <w:r>
+        <w:t xml:space="preserve"> userDataService.js (save Kroger prefs)</w:t>
+      </w:r>
+    </w:p>
+    <w:p>
+      <w:pPr>
+        <w:rPr>
+          <w:b/>
+          <w:bCs/>
+        </w:rPr>
+      </w:pPr>
+      <w:r>
+        <w:rPr>
+          <w:b/>
+          <w:bCs/>
+        </w:rPr>
         <w:lastRenderedPageBreak/>
-        <w:t xml:space="preserve">    M[MyAccount.js] --&gt; N[Shopping History]</w:t>
-      </w:r>
-    </w:p>
-    <w:p>
-      <w:r>
-        <w:t xml:space="preserve">    N --&gt; O[userDataService.js]</w:t>
-      </w:r>
-    </w:p>
-    <w:p>
-      <w:r>
-        <w:t xml:space="preserve">    O --&gt; P[Firebase]</w:t>
-      </w:r>
-    </w:p>
-    <w:p>
-      <w:pPr>
-        <w:rPr>
-          <w:b/>
-          <w:bCs/>
-        </w:rPr>
-      </w:pPr>
-      <w:r>
-        <w:rPr>
-          <w:rFonts w:ascii="Segoe UI Emoji" w:hAnsi="Segoe UI Emoji" w:cs="Segoe UI Emoji"/>
-          <w:b/>
-          <w:bCs/>
-        </w:rPr>
-        <w:t>📋</w:t>
-      </w:r>
-      <w:r>
-        <w:rPr>
-          <w:b/>
-          <w:bCs/>
-        </w:rPr>
-        <w:t xml:space="preserve"> Next Conversation Action Items</w:t>
-      </w:r>
-    </w:p>
-    <w:p>
-      <w:pPr>
-        <w:rPr>
-          <w:b/>
-          <w:bCs/>
-        </w:rPr>
-      </w:pPr>
-      <w:r>
-        <w:rPr>
-          <w:b/>
-          <w:bCs/>
-        </w:rPr>
-        <w:t>Session 1: Recipe Import (4 hours)</w:t>
+        <w:t>Session 3: Multi-Vendor (4 hours)</w:t>
       </w:r>
     </w:p>
     <w:p>
@@ -6113,7 +6332,7 @@
         <w:t>✅</w:t>
       </w:r>
       <w:r>
-        <w:t xml:space="preserve"> RecipeImporter.js</w:t>
+        <w:t xml:space="preserve"> VendorHub.js</w:t>
       </w:r>
     </w:p>
     <w:p>
@@ -6124,7 +6343,7 @@
         <w:t>✅</w:t>
       </w:r>
       <w:r>
-        <w:t xml:space="preserve"> RecipeURLParser.js</w:t>
+        <w:t xml:space="preserve"> VendorComparison.js</w:t>
       </w:r>
     </w:p>
     <w:p>
@@ -6135,7 +6354,13 @@
         <w:t>✅</w:t>
       </w:r>
       <w:r>
-        <w:t xml:space="preserve"> recipes.js (route)</w:t>
+        <w:t xml:space="preserve"> shopping-orchestrator.js</w:t>
+      </w:r>
+    </w:p>
+    <w:p/>
+    <w:p>
+      <w:r>
+        <w:t>UPDATE:</w:t>
       </w:r>
     </w:p>
     <w:p>
@@ -6146,7 +6371,71 @@
         <w:t>✅</w:t>
       </w:r>
       <w:r>
-        <w:t xml:space="preserve"> RecipeScraperService.js</w:t>
+        <w:t xml:space="preserve"> EnhancedInstacartModal → MultiVendorModal</w:t>
+      </w:r>
+    </w:p>
+    <w:p>
+      <w:r>
+        <w:rPr>
+          <w:rFonts w:ascii="Segoe UI Emoji" w:hAnsi="Segoe UI Emoji" w:cs="Segoe UI Emoji"/>
+        </w:rPr>
+        <w:t>✅</w:t>
+      </w:r>
+      <w:r>
+        <w:t xml:space="preserve"> cart.js (add vendor routing)</w:t>
+      </w:r>
+    </w:p>
+    <w:p>
+      <w:pPr>
+        <w:rPr>
+          <w:b/>
+          <w:bCs/>
+        </w:rPr>
+      </w:pPr>
+      <w:r>
+        <w:rPr>
+          <w:b/>
+          <w:bCs/>
+        </w:rPr>
+        <w:t>Session 4: Smart Features (4 hours)</w:t>
+      </w:r>
+    </w:p>
+    <w:p>
+      <w:r>
+        <w:t>CREATE:</w:t>
+      </w:r>
+    </w:p>
+    <w:p>
+      <w:r>
+        <w:rPr>
+          <w:rFonts w:ascii="Segoe UI Emoji" w:hAnsi="Segoe UI Emoji" w:cs="Segoe UI Emoji"/>
+        </w:rPr>
+        <w:t>✅</w:t>
+      </w:r>
+      <w:r>
+        <w:t xml:space="preserve"> MealPlanAI.js</w:t>
+      </w:r>
+    </w:p>
+    <w:p>
+      <w:r>
+        <w:rPr>
+          <w:rFonts w:ascii="Segoe UI Emoji" w:hAnsi="Segoe UI Emoji" w:cs="Segoe UI Emoji"/>
+        </w:rPr>
+        <w:t>✅</w:t>
+      </w:r>
+      <w:r>
+        <w:t xml:space="preserve"> SmartSubstitutions.js</w:t>
+      </w:r>
+    </w:p>
+    <w:p>
+      <w:r>
+        <w:rPr>
+          <w:rFonts w:ascii="Segoe UI Emoji" w:hAnsi="Segoe UI Emoji" w:cs="Segoe UI Emoji"/>
+        </w:rPr>
+        <w:t>✅</w:t>
+      </w:r>
+      <w:r>
+        <w:t xml:space="preserve"> BudgetOptimizer.js</w:t>
       </w:r>
     </w:p>
     <w:p/>
@@ -6163,7 +6452,7 @@
         <w:t>✅</w:t>
       </w:r>
       <w:r>
-        <w:t xml:space="preserve"> GroceryListForm.js (add import button)</w:t>
+        <w:t xml:space="preserve"> MyAccount.js (add insights)</w:t>
       </w:r>
     </w:p>
     <w:p>
@@ -6174,27 +6463,40 @@
         <w:t>✅</w:t>
       </w:r>
       <w:r>
-        <w:t xml:space="preserve"> ParsedResultsDisplay.js (show validation)</w:t>
-      </w:r>
-    </w:p>
-    <w:p>
-      <w:pPr>
-        <w:rPr>
-          <w:b/>
-          <w:bCs/>
-        </w:rPr>
-      </w:pPr>
-      <w:r>
-        <w:rPr>
-          <w:b/>
-          <w:bCs/>
-        </w:rPr>
-        <w:t>Session 2: Kroger Integration (4 hours)</w:t>
-      </w:r>
-    </w:p>
-    <w:p>
-      <w:r>
-        <w:t>CREATE:</w:t>
+        <w:t xml:space="preserve"> aiRoutes.js (add new endpoints)</w:t>
+      </w:r>
+    </w:p>
+    <w:p>
+      <w:pPr>
+        <w:rPr>
+          <w:b/>
+          <w:bCs/>
+        </w:rPr>
+      </w:pPr>
+      <w:r>
+        <w:rPr>
+          <w:rFonts w:ascii="Segoe UI Emoji" w:hAnsi="Segoe UI Emoji" w:cs="Segoe UI Emoji"/>
+          <w:b/>
+          <w:bCs/>
+        </w:rPr>
+        <w:t>🚀</w:t>
+      </w:r>
+      <w:r>
+        <w:rPr>
+          <w:b/>
+          <w:bCs/>
+        </w:rPr>
+        <w:t xml:space="preserve"> Deployment Checklist</w:t>
+      </w:r>
+    </w:p>
+    <w:p>
+      <w:r>
+        <w:t>// Environment Variables to Set</w:t>
+      </w:r>
+    </w:p>
+    <w:p>
+      <w:r>
+        <w:t>PRODUCTION:</w:t>
       </w:r>
     </w:p>
     <w:p>
@@ -6205,7 +6507,7 @@
         <w:t>✅</w:t>
       </w:r>
       <w:r>
-        <w:t xml:space="preserve"> KrogerCheckout.js</w:t>
+        <w:t xml:space="preserve"> Move all API keys to secure vault</w:t>
       </w:r>
     </w:p>
     <w:p>
@@ -6216,7 +6518,7 @@
         <w:t>✅</w:t>
       </w:r>
       <w:r>
-        <w:t xml:space="preserve"> KrogerStorePicker.js</w:t>
+        <w:t xml:space="preserve"> Set up Redis for caching</w:t>
       </w:r>
     </w:p>
     <w:p>
@@ -6227,13 +6529,7 @@
         <w:t>✅</w:t>
       </w:r>
       <w:r>
-        <w:t xml:space="preserve"> KrogerPriceDisplay.js</w:t>
-      </w:r>
-    </w:p>
-    <w:p/>
-    <w:p>
-      <w:r>
-        <w:t>UPDATE:</w:t>
+        <w:t xml:space="preserve"> Configure PostgreSQL/MongoDB</w:t>
       </w:r>
     </w:p>
     <w:p>
@@ -6244,279 +6540,18 @@
         <w:t>✅</w:t>
       </w:r>
       <w:r>
-        <w:t xml:space="preserve"> ParsedResultsDisplay.js (add Kroger button)</w:t>
-      </w:r>
-    </w:p>
-    <w:p>
-      <w:r>
-        <w:rPr>
-          <w:rFonts w:ascii="Segoe UI Emoji" w:hAnsi="Segoe UI Emoji" w:cs="Segoe UI Emoji"/>
-        </w:rPr>
+        <w:t xml:space="preserve"> Set up SSL certificates</w:t>
+      </w:r>
+    </w:p>
+    <w:p>
+      <w:r>
+        <w:rPr>
+          <w:rFonts w:ascii="Segoe UI Emoji" w:hAnsi="Segoe UI Emoji" w:cs="Segoe UI Emoji"/>
+        </w:rPr>
+        <w:lastRenderedPageBreak/>
         <w:t>✅</w:t>
       </w:r>
       <w:r>
-        <w:t xml:space="preserve"> App.js (add Kroger state)</w:t>
-      </w:r>
-    </w:p>
-    <w:p>
-      <w:r>
-        <w:rPr>
-          <w:rFonts w:ascii="Segoe UI Emoji" w:hAnsi="Segoe UI Emoji" w:cs="Segoe UI Emoji"/>
-        </w:rPr>
-        <w:t>✅</w:t>
-      </w:r>
-      <w:r>
-        <w:t xml:space="preserve"> userDataService.js (save Kroger prefs)</w:t>
-      </w:r>
-    </w:p>
-    <w:p>
-      <w:pPr>
-        <w:rPr>
-          <w:b/>
-          <w:bCs/>
-        </w:rPr>
-      </w:pPr>
-      <w:r>
-        <w:rPr>
-          <w:b/>
-          <w:bCs/>
-        </w:rPr>
-        <w:t>Session 3: Multi-Vendor (4 hours)</w:t>
-      </w:r>
-    </w:p>
-    <w:p>
-      <w:r>
-        <w:lastRenderedPageBreak/>
-        <w:t>CREATE:</w:t>
-      </w:r>
-    </w:p>
-    <w:p>
-      <w:r>
-        <w:rPr>
-          <w:rFonts w:ascii="Segoe UI Emoji" w:hAnsi="Segoe UI Emoji" w:cs="Segoe UI Emoji"/>
-        </w:rPr>
-        <w:t>✅</w:t>
-      </w:r>
-      <w:r>
-        <w:t xml:space="preserve"> VendorHub.js</w:t>
-      </w:r>
-    </w:p>
-    <w:p>
-      <w:r>
-        <w:rPr>
-          <w:rFonts w:ascii="Segoe UI Emoji" w:hAnsi="Segoe UI Emoji" w:cs="Segoe UI Emoji"/>
-        </w:rPr>
-        <w:t>✅</w:t>
-      </w:r>
-      <w:r>
-        <w:t xml:space="preserve"> VendorComparison.js</w:t>
-      </w:r>
-    </w:p>
-    <w:p>
-      <w:r>
-        <w:rPr>
-          <w:rFonts w:ascii="Segoe UI Emoji" w:hAnsi="Segoe UI Emoji" w:cs="Segoe UI Emoji"/>
-        </w:rPr>
-        <w:t>✅</w:t>
-      </w:r>
-      <w:r>
-        <w:t xml:space="preserve"> shopping-orchestrator.js</w:t>
-      </w:r>
-    </w:p>
-    <w:p/>
-    <w:p>
-      <w:r>
-        <w:t>UPDATE:</w:t>
-      </w:r>
-    </w:p>
-    <w:p>
-      <w:r>
-        <w:rPr>
-          <w:rFonts w:ascii="Segoe UI Emoji" w:hAnsi="Segoe UI Emoji" w:cs="Segoe UI Emoji"/>
-        </w:rPr>
-        <w:t>✅</w:t>
-      </w:r>
-      <w:r>
-        <w:t xml:space="preserve"> EnhancedInstacartModal → MultiVendorModal</w:t>
-      </w:r>
-    </w:p>
-    <w:p>
-      <w:r>
-        <w:rPr>
-          <w:rFonts w:ascii="Segoe UI Emoji" w:hAnsi="Segoe UI Emoji" w:cs="Segoe UI Emoji"/>
-        </w:rPr>
-        <w:t>✅</w:t>
-      </w:r>
-      <w:r>
-        <w:t xml:space="preserve"> cart.js (add vendor routing)</w:t>
-      </w:r>
-    </w:p>
-    <w:p>
-      <w:pPr>
-        <w:rPr>
-          <w:b/>
-          <w:bCs/>
-        </w:rPr>
-      </w:pPr>
-      <w:r>
-        <w:rPr>
-          <w:b/>
-          <w:bCs/>
-        </w:rPr>
-        <w:t>Session 4: Smart Features (4 hours)</w:t>
-      </w:r>
-    </w:p>
-    <w:p>
-      <w:r>
-        <w:t>CREATE:</w:t>
-      </w:r>
-    </w:p>
-    <w:p>
-      <w:r>
-        <w:rPr>
-          <w:rFonts w:ascii="Segoe UI Emoji" w:hAnsi="Segoe UI Emoji" w:cs="Segoe UI Emoji"/>
-        </w:rPr>
-        <w:t>✅</w:t>
-      </w:r>
-      <w:r>
-        <w:t xml:space="preserve"> MealPlanAI.js</w:t>
-      </w:r>
-    </w:p>
-    <w:p>
-      <w:r>
-        <w:rPr>
-          <w:rFonts w:ascii="Segoe UI Emoji" w:hAnsi="Segoe UI Emoji" w:cs="Segoe UI Emoji"/>
-        </w:rPr>
-        <w:t>✅</w:t>
-      </w:r>
-      <w:r>
-        <w:t xml:space="preserve"> SmartSubstitutions.js</w:t>
-      </w:r>
-    </w:p>
-    <w:p>
-      <w:r>
-        <w:rPr>
-          <w:rFonts w:ascii="Segoe UI Emoji" w:hAnsi="Segoe UI Emoji" w:cs="Segoe UI Emoji"/>
-        </w:rPr>
-        <w:t>✅</w:t>
-      </w:r>
-      <w:r>
-        <w:t xml:space="preserve"> BudgetOptimizer.js</w:t>
-      </w:r>
-    </w:p>
-    <w:p/>
-    <w:p>
-      <w:r>
-        <w:t>UPDATE:</w:t>
-      </w:r>
-    </w:p>
-    <w:p>
-      <w:r>
-        <w:rPr>
-          <w:rFonts w:ascii="Segoe UI Emoji" w:hAnsi="Segoe UI Emoji" w:cs="Segoe UI Emoji"/>
-        </w:rPr>
-        <w:t>✅</w:t>
-      </w:r>
-      <w:r>
-        <w:t xml:space="preserve"> MyAccount.js (add insights)</w:t>
-      </w:r>
-    </w:p>
-    <w:p>
-      <w:r>
-        <w:rPr>
-          <w:rFonts w:ascii="Segoe UI Emoji" w:hAnsi="Segoe UI Emoji" w:cs="Segoe UI Emoji"/>
-        </w:rPr>
-        <w:t>✅</w:t>
-      </w:r>
-      <w:r>
-        <w:t xml:space="preserve"> aiRoutes.js (add new endpoints)</w:t>
-      </w:r>
-    </w:p>
-    <w:p>
-      <w:pPr>
-        <w:rPr>
-          <w:b/>
-          <w:bCs/>
-        </w:rPr>
-      </w:pPr>
-      <w:r>
-        <w:rPr>
-          <w:rFonts w:ascii="Segoe UI Emoji" w:hAnsi="Segoe UI Emoji" w:cs="Segoe UI Emoji"/>
-          <w:b/>
-          <w:bCs/>
-        </w:rPr>
-        <w:t>🚀</w:t>
-      </w:r>
-      <w:r>
-        <w:rPr>
-          <w:b/>
-          <w:bCs/>
-        </w:rPr>
-        <w:t xml:space="preserve"> Deployment Checklist</w:t>
-      </w:r>
-    </w:p>
-    <w:p>
-      <w:r>
-        <w:t>// Environment Variables to Set</w:t>
-      </w:r>
-    </w:p>
-    <w:p>
-      <w:r>
-        <w:t>PRODUCTION:</w:t>
-      </w:r>
-    </w:p>
-    <w:p>
-      <w:r>
-        <w:rPr>
-          <w:rFonts w:ascii="Segoe UI Emoji" w:hAnsi="Segoe UI Emoji" w:cs="Segoe UI Emoji"/>
-        </w:rPr>
-        <w:t>✅</w:t>
-      </w:r>
-      <w:r>
-        <w:t xml:space="preserve"> Move all API keys to secure vault</w:t>
-      </w:r>
-    </w:p>
-    <w:p>
-      <w:r>
-        <w:rPr>
-          <w:rFonts w:ascii="Segoe UI Emoji" w:hAnsi="Segoe UI Emoji" w:cs="Segoe UI Emoji"/>
-        </w:rPr>
-        <w:t>✅</w:t>
-      </w:r>
-      <w:r>
-        <w:t xml:space="preserve"> Set up Redis for caching</w:t>
-      </w:r>
-    </w:p>
-    <w:p>
-      <w:r>
-        <w:rPr>
-          <w:rFonts w:ascii="Segoe UI Emoji" w:hAnsi="Segoe UI Emoji" w:cs="Segoe UI Emoji"/>
-        </w:rPr>
-        <w:t>✅</w:t>
-      </w:r>
-      <w:r>
-        <w:t xml:space="preserve"> Configure PostgreSQL/MongoDB</w:t>
-      </w:r>
-    </w:p>
-    <w:p>
-      <w:r>
-        <w:rPr>
-          <w:rFonts w:ascii="Segoe UI Emoji" w:hAnsi="Segoe UI Emoji" w:cs="Segoe UI Emoji"/>
-        </w:rPr>
-        <w:t>✅</w:t>
-      </w:r>
-      <w:r>
-        <w:t xml:space="preserve"> Set up SSL certificates</w:t>
-      </w:r>
-    </w:p>
-    <w:p>
-      <w:r>
-        <w:rPr>
-          <w:rFonts w:ascii="Segoe UI Emoji" w:hAnsi="Segoe UI Emoji" w:cs="Segoe UI Emoji"/>
-        </w:rPr>
-        <w:t>✅</w:t>
-      </w:r>
-      <w:r>
         <w:t xml:space="preserve"> Configure CORS properly</w:t>
       </w:r>
     </w:p>
@@ -6525,7 +6560,6 @@
         <w:rPr>
           <w:rFonts w:ascii="Segoe UI Emoji" w:hAnsi="Segoe UI Emoji" w:cs="Segoe UI Emoji"/>
         </w:rPr>
-        <w:lastRenderedPageBreak/>
         <w:t>✅</w:t>
       </w:r>
       <w:r>
@@ -6773,12 +6807,12 @@
     </w:p>
     <w:p>
       <w:r>
+        <w:lastRenderedPageBreak/>
         <w:t>import { useAuth } from '../../contexts/AuthContext';</w:t>
       </w:r>
     </w:p>
     <w:p>
       <w:r>
-        <w:lastRenderedPageBreak/>
         <w:t>import { ButtonSpinner } from '../LoadingSpinner';</w:t>
       </w:r>
     </w:p>
@@ -6852,7 +6886,7 @@
     <w:p>
       <w:r>
         <w:pict w14:anchorId="7DD891FC">
-          <v:rect id="_x0000_i1025" style="width:0;height:1.5pt" o:hralign="center" o:hrstd="t" o:hr="t" fillcolor="#a0a0a0" stroked="f"/>
+          <v:rect id="_x0000_i1031" style="width:0;height:1.5pt" o:hralign="center" o:hrstd="t" o:hr="t" fillcolor="#a0a0a0" stroked="f"/>
         </w:pict>
       </w:r>
     </w:p>
@@ -8440,6 +8474,7 @@
   <w:style w:type="character" w:default="1" w:styleId="DefaultParagraphFont">
     <w:name w:val="Default Paragraph Font"/>
     <w:uiPriority w:val="1"/>
+    <w:semiHidden/>
     <w:unhideWhenUsed/>
   </w:style>
   <w:style w:type="table" w:default="1" w:styleId="TableNormal">

</xml_diff>

<commit_message>
Updated files for Render and Vercel
</commit_message>
<xml_diff>
--- a/COMPLETE FILE MAP FOR NEXT DEVELOPMENT PHASE.docx
+++ b/COMPLETE FILE MAP FOR NEXT DEVELOPMENT PHASE.docx
@@ -112,7 +112,13 @@
         <w:t xml:space="preserve"> every time ask if I have a file first</w:t>
       </w:r>
     </w:p>
+    <w:p>
+      <w:r>
+        <w:t xml:space="preserve">Use artifacts and only do updates for the code, not write a whole new code. </w:t>
+      </w:r>
+    </w:p>
     <w:p/>
+    <w:p/>
     <w:p>
       <w:pPr>
         <w:rPr>
@@ -541,6 +547,7 @@
           <w:b/>
           <w:bCs/>
         </w:rPr>
+        <w:lastRenderedPageBreak/>
         <w:t xml:space="preserve">  </w:t>
       </w:r>
       <w:r>
@@ -639,7 +646,6 @@
           <w:b/>
           <w:bCs/>
         </w:rPr>
-        <w:lastRenderedPageBreak/>
         <w:t xml:space="preserve">  </w:t>
       </w:r>
       <w:r>
@@ -1344,6 +1350,7 @@
           <w:b/>
           <w:bCs/>
         </w:rPr>
+        <w:lastRenderedPageBreak/>
         <w:t>3. client/</w:t>
       </w:r>
       <w:proofErr w:type="spellStart"/>
@@ -1396,7 +1403,6 @@
           <w:b/>
           <w:bCs/>
         </w:rPr>
-        <w:lastRenderedPageBreak/>
         <w:t>- Fix OAuth popup handling (line 40-100)</w:t>
       </w:r>
     </w:p>
@@ -1941,6 +1947,7 @@
           <w:b/>
           <w:bCs/>
         </w:rPr>
+        <w:lastRenderedPageBreak/>
         <w:t xml:space="preserve">  </w:t>
       </w:r>
       <w:proofErr w:type="spellStart"/>
@@ -2041,7 +2048,6 @@
           <w:b/>
           <w:bCs/>
         </w:rPr>
-        <w:lastRenderedPageBreak/>
         <w:t xml:space="preserve">  }</w:t>
       </w:r>
     </w:p>
@@ -2582,6 +2588,7 @@
           <w:b/>
           <w:bCs/>
         </w:rPr>
+        <w:lastRenderedPageBreak/>
         <w:t xml:space="preserve">  async </w:t>
       </w:r>
       <w:proofErr w:type="spellStart"/>
@@ -2682,7 +2689,6 @@
           <w:b/>
           <w:bCs/>
         </w:rPr>
-        <w:lastRenderedPageBreak/>
         <w:t xml:space="preserve">  async </w:t>
       </w:r>
       <w:proofErr w:type="spellStart"/>
@@ -3397,6 +3403,7 @@
           <w:b/>
           <w:bCs/>
         </w:rPr>
+        <w:lastRenderedPageBreak/>
         <w:t>1. Kroger Production Setup:</w:t>
       </w:r>
     </w:p>
@@ -3449,7 +3456,6 @@
           <w:b/>
           <w:bCs/>
         </w:rPr>
-        <w:lastRenderedPageBreak/>
         <w:t xml:space="preserve">   - server/server.js (fix OAuth URLs)</w:t>
       </w:r>
     </w:p>
@@ -3916,7 +3922,6 @@
           <w:b/>
           <w:bCs/>
         </w:rPr>
-        <w:lastRenderedPageBreak/>
         <w:t xml:space="preserve">   - Improve item-to-product matching</w:t>
       </w:r>
     </w:p>
@@ -4338,6 +4343,7 @@
           <w:b/>
           <w:bCs/>
         </w:rPr>
+        <w:lastRenderedPageBreak/>
         <w:t>[ ]</w:t>
       </w:r>
       <w:proofErr w:type="gramEnd"/>
@@ -4400,7 +4406,6 @@
           <w:b/>
           <w:bCs/>
         </w:rPr>
-        <w:lastRenderedPageBreak/>
         <w:t>[ ]</w:t>
       </w:r>
       <w:proofErr w:type="gramEnd"/>
@@ -4932,58 +4937,6 @@
         <w:rPr>
           <w:rFonts w:ascii="MS Gothic" w:eastAsia="MS Gothic" w:hAnsi="MS Gothic" w:cs="MS Gothic" w:hint="eastAsia"/>
         </w:rPr>
-        <w:t>├</w:t>
-      </w:r>
-      <w:r>
-        <w:rPr>
-          <w:rFonts w:ascii="Aptos" w:hAnsi="Aptos" w:cs="Aptos"/>
-        </w:rPr>
-        <w:t>──</w:t>
-      </w:r>
-      <w:r>
-        <w:t xml:space="preserve"> </w:t>
-      </w:r>
-      <w:r>
-        <w:rPr>
-          <w:rFonts w:ascii="Segoe UI Emoji" w:hAnsi="Segoe UI Emoji" w:cs="Segoe UI Emoji"/>
-        </w:rPr>
-        <w:t>📄</w:t>
-      </w:r>
-      <w:r>
-        <w:t xml:space="preserve"> VendorComparison.js        // Price comparison grid</w:t>
-      </w:r>
-    </w:p>
-    <w:p>
-      <w:r>
-        <w:rPr>
-          <w:rFonts w:ascii="MS Gothic" w:eastAsia="MS Gothic" w:hAnsi="MS Gothic" w:cs="MS Gothic" w:hint="eastAsia"/>
-        </w:rPr>
-        <w:t>├</w:t>
-      </w:r>
-      <w:r>
-        <w:rPr>
-          <w:rFonts w:ascii="Aptos" w:hAnsi="Aptos" w:cs="Aptos"/>
-        </w:rPr>
-        <w:t>──</w:t>
-      </w:r>
-      <w:r>
-        <w:t xml:space="preserve"> </w:t>
-      </w:r>
-      <w:r>
-        <w:rPr>
-          <w:rFonts w:ascii="Segoe UI Emoji" w:hAnsi="Segoe UI Emoji" w:cs="Segoe UI Emoji"/>
-        </w:rPr>
-        <w:t>📄</w:t>
-      </w:r>
-      <w:r>
-        <w:t xml:space="preserve"> VendorCard.js              // Individual vendor display</w:t>
-      </w:r>
-    </w:p>
-    <w:p>
-      <w:r>
-        <w:rPr>
-          <w:rFonts w:ascii="MS Gothic" w:eastAsia="MS Gothic" w:hAnsi="MS Gothic" w:cs="MS Gothic" w:hint="eastAsia"/>
-        </w:rPr>
         <w:lastRenderedPageBreak/>
         <w:t>├</w:t>
       </w:r>
@@ -5003,6 +4956,58 @@
         <w:t>📄</w:t>
       </w:r>
       <w:r>
+        <w:t xml:space="preserve"> VendorComparison.js        // Price comparison grid</w:t>
+      </w:r>
+    </w:p>
+    <w:p>
+      <w:r>
+        <w:rPr>
+          <w:rFonts w:ascii="MS Gothic" w:eastAsia="MS Gothic" w:hAnsi="MS Gothic" w:cs="MS Gothic" w:hint="eastAsia"/>
+        </w:rPr>
+        <w:t>├</w:t>
+      </w:r>
+      <w:r>
+        <w:rPr>
+          <w:rFonts w:ascii="Aptos" w:hAnsi="Aptos" w:cs="Aptos"/>
+        </w:rPr>
+        <w:t>──</w:t>
+      </w:r>
+      <w:r>
+        <w:t xml:space="preserve"> </w:t>
+      </w:r>
+      <w:r>
+        <w:rPr>
+          <w:rFonts w:ascii="Segoe UI Emoji" w:hAnsi="Segoe UI Emoji" w:cs="Segoe UI Emoji"/>
+        </w:rPr>
+        <w:t>📄</w:t>
+      </w:r>
+      <w:r>
+        <w:t xml:space="preserve"> VendorCard.js              // Individual vendor display</w:t>
+      </w:r>
+    </w:p>
+    <w:p>
+      <w:r>
+        <w:rPr>
+          <w:rFonts w:ascii="MS Gothic" w:eastAsia="MS Gothic" w:hAnsi="MS Gothic" w:cs="MS Gothic" w:hint="eastAsia"/>
+        </w:rPr>
+        <w:t>├</w:t>
+      </w:r>
+      <w:r>
+        <w:rPr>
+          <w:rFonts w:ascii="Aptos" w:hAnsi="Aptos" w:cs="Aptos"/>
+        </w:rPr>
+        <w:t>──</w:t>
+      </w:r>
+      <w:r>
+        <w:t xml:space="preserve"> </w:t>
+      </w:r>
+      <w:r>
+        <w:rPr>
+          <w:rFonts w:ascii="Segoe UI Emoji" w:hAnsi="Segoe UI Emoji" w:cs="Segoe UI Emoji"/>
+        </w:rPr>
+        <w:t>📄</w:t>
+      </w:r>
+      <w:r>
         <w:t xml:space="preserve"> SmartSubstitutions.js      // Item alternatives</w:t>
       </w:r>
     </w:p>
@@ -5381,6 +5386,7 @@
     </w:p>
     <w:p>
       <w:r>
+        <w:lastRenderedPageBreak/>
         <w:t xml:space="preserve">└── </w:t>
       </w:r>
       <w:r>
@@ -5396,8 +5402,437 @@
     <w:p/>
     <w:p>
       <w:r>
+        <w:t>server/services/ai/</w:t>
+      </w:r>
+    </w:p>
+    <w:p>
+      <w:r>
+        <w:rPr>
+          <w:rFonts w:ascii="MS Gothic" w:eastAsia="MS Gothic" w:hAnsi="MS Gothic" w:cs="MS Gothic" w:hint="eastAsia"/>
+        </w:rPr>
+        <w:t>├</w:t>
+      </w:r>
+      <w:r>
+        <w:rPr>
+          <w:rFonts w:ascii="Aptos" w:hAnsi="Aptos" w:cs="Aptos"/>
+        </w:rPr>
+        <w:t>──</w:t>
+      </w:r>
+      <w:r>
+        <w:t xml:space="preserve"> </w:t>
+      </w:r>
+      <w:r>
+        <w:rPr>
+          <w:rFonts w:ascii="Segoe UI Emoji" w:hAnsi="Segoe UI Emoji" w:cs="Segoe UI Emoji"/>
+        </w:rPr>
+        <w:t>📄</w:t>
+      </w:r>
+      <w:r>
+        <w:t xml:space="preserve"> mealPlannerAI.js           // Weekly planning</w:t>
+      </w:r>
+    </w:p>
+    <w:p>
+      <w:r>
+        <w:rPr>
+          <w:rFonts w:ascii="MS Gothic" w:eastAsia="MS Gothic" w:hAnsi="MS Gothic" w:cs="MS Gothic" w:hint="eastAsia"/>
+        </w:rPr>
+        <w:t>├</w:t>
+      </w:r>
+      <w:r>
+        <w:rPr>
+          <w:rFonts w:ascii="Aptos" w:hAnsi="Aptos" w:cs="Aptos"/>
+        </w:rPr>
+        <w:t>──</w:t>
+      </w:r>
+      <w:r>
+        <w:t xml:space="preserve"> </w:t>
+      </w:r>
+      <w:r>
+        <w:rPr>
+          <w:rFonts w:ascii="Segoe UI Emoji" w:hAnsi="Segoe UI Emoji" w:cs="Segoe UI Emoji"/>
+        </w:rPr>
+        <w:t>📄</w:t>
+      </w:r>
+      <w:r>
+        <w:t xml:space="preserve"> nutritionAnalyzer.js       // Health analysis</w:t>
+      </w:r>
+    </w:p>
+    <w:p>
+      <w:r>
+        <w:rPr>
+          <w:rFonts w:ascii="MS Gothic" w:eastAsia="MS Gothic" w:hAnsi="MS Gothic" w:cs="MS Gothic" w:hint="eastAsia"/>
+        </w:rPr>
+        <w:t>├</w:t>
+      </w:r>
+      <w:r>
+        <w:rPr>
+          <w:rFonts w:ascii="Aptos" w:hAnsi="Aptos" w:cs="Aptos"/>
+        </w:rPr>
+        <w:t>──</w:t>
+      </w:r>
+      <w:r>
+        <w:t xml:space="preserve"> </w:t>
+      </w:r>
+      <w:r>
+        <w:rPr>
+          <w:rFonts w:ascii="Segoe UI Emoji" w:hAnsi="Segoe UI Emoji" w:cs="Segoe UI Emoji"/>
+        </w:rPr>
+        <w:t>📄</w:t>
+      </w:r>
+      <w:r>
+        <w:t xml:space="preserve"> budgetOptimizer.js         // Cost reduction</w:t>
+      </w:r>
+    </w:p>
+    <w:p>
+      <w:r>
+        <w:t xml:space="preserve">└── </w:t>
+      </w:r>
+      <w:r>
+        <w:rPr>
+          <w:rFonts w:ascii="Segoe UI Emoji" w:hAnsi="Segoe UI Emoji" w:cs="Segoe UI Emoji"/>
+        </w:rPr>
+        <w:t>📄</w:t>
+      </w:r>
+      <w:r>
+        <w:t xml:space="preserve"> substituteEngine.js        // Smart swaps</w:t>
+      </w:r>
+    </w:p>
+    <w:p>
+      <w:pPr>
+        <w:rPr>
+          <w:b/>
+          <w:bCs/>
+        </w:rPr>
+      </w:pPr>
+      <w:r>
+        <w:rPr>
+          <w:rFonts w:ascii="Segoe UI Emoji" w:hAnsi="Segoe UI Emoji" w:cs="Segoe UI Emoji"/>
+          <w:b/>
+          <w:bCs/>
+        </w:rPr>
+        <w:t>📊</w:t>
+      </w:r>
+      <w:r>
+        <w:rPr>
+          <w:b/>
+          <w:bCs/>
+        </w:rPr>
+        <w:t xml:space="preserve"> Database &amp; Service Files</w:t>
+      </w:r>
+    </w:p>
+    <w:p>
+      <w:pPr>
+        <w:rPr>
+          <w:b/>
+          <w:bCs/>
+        </w:rPr>
+      </w:pPr>
+      <w:r>
+        <w:rPr>
+          <w:b/>
+          <w:bCs/>
+        </w:rPr>
+        <w:t>FILES TO CREATE</w:t>
+      </w:r>
+    </w:p>
+    <w:p>
+      <w:r>
+        <w:t>server/database/</w:t>
+      </w:r>
+    </w:p>
+    <w:p>
+      <w:r>
+        <w:rPr>
+          <w:rFonts w:ascii="MS Gothic" w:eastAsia="MS Gothic" w:hAnsi="MS Gothic" w:cs="MS Gothic" w:hint="eastAsia"/>
+        </w:rPr>
+        <w:t>├</w:t>
+      </w:r>
+      <w:r>
+        <w:rPr>
+          <w:rFonts w:ascii="Aptos" w:hAnsi="Aptos" w:cs="Aptos"/>
+        </w:rPr>
+        <w:t>──</w:t>
+      </w:r>
+      <w:r>
+        <w:t xml:space="preserve"> </w:t>
+      </w:r>
+      <w:r>
+        <w:rPr>
+          <w:rFonts w:ascii="Segoe UI Emoji" w:hAnsi="Segoe UI Emoji" w:cs="Segoe UI Emoji"/>
+        </w:rPr>
+        <w:t>📄</w:t>
+      </w:r>
+      <w:r>
+        <w:t xml:space="preserve"> migrations/</w:t>
+      </w:r>
+    </w:p>
+    <w:p>
+      <w:r>
+        <w:t xml:space="preserve">│   </w:t>
+      </w:r>
+      <w:r>
+        <w:rPr>
+          <w:rFonts w:ascii="MS Gothic" w:eastAsia="MS Gothic" w:hAnsi="MS Gothic" w:cs="MS Gothic" w:hint="eastAsia"/>
+        </w:rPr>
+        <w:t>├</w:t>
+      </w:r>
+      <w:r>
+        <w:rPr>
+          <w:rFonts w:ascii="Aptos" w:hAnsi="Aptos" w:cs="Aptos"/>
+        </w:rPr>
+        <w:t>──</w:t>
+      </w:r>
+      <w:r>
+        <w:t xml:space="preserve"> 001_create_users.sql</w:t>
+      </w:r>
+    </w:p>
+    <w:p>
+      <w:r>
+        <w:t xml:space="preserve">│   </w:t>
+      </w:r>
+      <w:r>
+        <w:rPr>
+          <w:rFonts w:ascii="MS Gothic" w:eastAsia="MS Gothic" w:hAnsi="MS Gothic" w:cs="MS Gothic" w:hint="eastAsia"/>
+        </w:rPr>
+        <w:t>├</w:t>
+      </w:r>
+      <w:r>
+        <w:rPr>
+          <w:rFonts w:ascii="Aptos" w:hAnsi="Aptos" w:cs="Aptos"/>
+        </w:rPr>
+        <w:t>──</w:t>
+      </w:r>
+      <w:r>
+        <w:t xml:space="preserve"> 002_create_recipes.sql</w:t>
+      </w:r>
+    </w:p>
+    <w:p>
+      <w:r>
+        <w:t xml:space="preserve">│   </w:t>
+      </w:r>
+      <w:r>
+        <w:rPr>
+          <w:rFonts w:ascii="MS Gothic" w:eastAsia="MS Gothic" w:hAnsi="MS Gothic" w:cs="MS Gothic" w:hint="eastAsia"/>
+        </w:rPr>
+        <w:t>├</w:t>
+      </w:r>
+      <w:r>
+        <w:rPr>
+          <w:rFonts w:ascii="Aptos" w:hAnsi="Aptos" w:cs="Aptos"/>
+        </w:rPr>
+        <w:t>──</w:t>
+      </w:r>
+      <w:r>
+        <w:t xml:space="preserve"> 003_create_shopping_history.sql</w:t>
+      </w:r>
+    </w:p>
+    <w:p>
+      <w:r>
+        <w:t>│   └── 004_create_vendor_preferences.sql</w:t>
+      </w:r>
+    </w:p>
+    <w:p>
+      <w:r>
+        <w:t>│</w:t>
+      </w:r>
+    </w:p>
+    <w:p>
+      <w:r>
+        <w:rPr>
+          <w:rFonts w:ascii="MS Gothic" w:eastAsia="MS Gothic" w:hAnsi="MS Gothic" w:cs="MS Gothic" w:hint="eastAsia"/>
+        </w:rPr>
+        <w:t>├</w:t>
+      </w:r>
+      <w:r>
+        <w:rPr>
+          <w:rFonts w:ascii="Aptos" w:hAnsi="Aptos" w:cs="Aptos"/>
+        </w:rPr>
+        <w:t>──</w:t>
+      </w:r>
+      <w:r>
+        <w:t xml:space="preserve"> </w:t>
+      </w:r>
+      <w:r>
+        <w:rPr>
+          <w:rFonts w:ascii="Segoe UI Emoji" w:hAnsi="Segoe UI Emoji" w:cs="Segoe UI Emoji"/>
+        </w:rPr>
+        <w:t>📄</w:t>
+      </w:r>
+      <w:r>
+        <w:t xml:space="preserve"> models/</w:t>
+      </w:r>
+    </w:p>
+    <w:p>
+      <w:r>
+        <w:t xml:space="preserve">│   </w:t>
+      </w:r>
+      <w:r>
+        <w:rPr>
+          <w:rFonts w:ascii="MS Gothic" w:eastAsia="MS Gothic" w:hAnsi="MS Gothic" w:cs="MS Gothic" w:hint="eastAsia"/>
+        </w:rPr>
+        <w:t>├</w:t>
+      </w:r>
+      <w:r>
+        <w:rPr>
+          <w:rFonts w:ascii="Aptos" w:hAnsi="Aptos" w:cs="Aptos"/>
+        </w:rPr>
+        <w:t>──</w:t>
+      </w:r>
+      <w:r>
+        <w:t xml:space="preserve"> User.js</w:t>
+      </w:r>
+    </w:p>
+    <w:p>
+      <w:r>
+        <w:t xml:space="preserve">│   </w:t>
+      </w:r>
+      <w:r>
+        <w:rPr>
+          <w:rFonts w:ascii="MS Gothic" w:eastAsia="MS Gothic" w:hAnsi="MS Gothic" w:cs="MS Gothic" w:hint="eastAsia"/>
+        </w:rPr>
+        <w:t>├</w:t>
+      </w:r>
+      <w:r>
+        <w:rPr>
+          <w:rFonts w:ascii="Aptos" w:hAnsi="Aptos" w:cs="Aptos"/>
+        </w:rPr>
+        <w:t>──</w:t>
+      </w:r>
+      <w:r>
+        <w:t xml:space="preserve"> Recipe.js</w:t>
+      </w:r>
+    </w:p>
+    <w:p>
+      <w:r>
+        <w:t xml:space="preserve">│   </w:t>
+      </w:r>
+      <w:r>
+        <w:rPr>
+          <w:rFonts w:ascii="MS Gothic" w:eastAsia="MS Gothic" w:hAnsi="MS Gothic" w:cs="MS Gothic" w:hint="eastAsia"/>
+        </w:rPr>
+        <w:t>├</w:t>
+      </w:r>
+      <w:r>
+        <w:rPr>
+          <w:rFonts w:ascii="Aptos" w:hAnsi="Aptos" w:cs="Aptos"/>
+        </w:rPr>
+        <w:t>──</w:t>
+      </w:r>
+      <w:r>
+        <w:t xml:space="preserve"> ShoppingTrip.js</w:t>
+      </w:r>
+    </w:p>
+    <w:p>
+      <w:r>
+        <w:t>│   └── VendorPreference.js</w:t>
+      </w:r>
+    </w:p>
+    <w:p>
+      <w:r>
+        <w:t>│</w:t>
+      </w:r>
+    </w:p>
+    <w:p>
+      <w:r>
+        <w:t xml:space="preserve">└── </w:t>
+      </w:r>
+      <w:r>
+        <w:rPr>
+          <w:rFonts w:ascii="Segoe UI Emoji" w:hAnsi="Segoe UI Emoji" w:cs="Segoe UI Emoji"/>
+        </w:rPr>
+        <w:t>📄</w:t>
+      </w:r>
+      <w:r>
+        <w:t xml:space="preserve"> redis/</w:t>
+      </w:r>
+    </w:p>
+    <w:p>
+      <w:r>
+        <w:t xml:space="preserve">    </w:t>
+      </w:r>
+      <w:r>
+        <w:rPr>
+          <w:rFonts w:ascii="MS Gothic" w:eastAsia="MS Gothic" w:hAnsi="MS Gothic" w:cs="MS Gothic" w:hint="eastAsia"/>
+        </w:rPr>
+        <w:t>├</w:t>
+      </w:r>
+      <w:r>
+        <w:rPr>
+          <w:rFonts w:ascii="Aptos" w:hAnsi="Aptos" w:cs="Aptos"/>
+        </w:rPr>
+        <w:t>──</w:t>
+      </w:r>
+      <w:r>
+        <w:t xml:space="preserve"> redisClient.js</w:t>
+      </w:r>
+    </w:p>
+    <w:p>
+      <w:r>
+        <w:t xml:space="preserve">    </w:t>
+      </w:r>
+      <w:r>
+        <w:rPr>
+          <w:rFonts w:ascii="MS Gothic" w:eastAsia="MS Gothic" w:hAnsi="MS Gothic" w:cs="MS Gothic" w:hint="eastAsia"/>
+        </w:rPr>
+        <w:t>├</w:t>
+      </w:r>
+      <w:r>
+        <w:rPr>
+          <w:rFonts w:ascii="Aptos" w:hAnsi="Aptos" w:cs="Aptos"/>
+        </w:rPr>
+        <w:t>──</w:t>
+      </w:r>
+      <w:r>
+        <w:t xml:space="preserve"> sessionStore.js</w:t>
+      </w:r>
+    </w:p>
+    <w:p>
+      <w:r>
         <w:lastRenderedPageBreak/>
-        <w:t>server/services/ai/</w:t>
+        <w:t xml:space="preserve">    └── cacheManager.js</w:t>
+      </w:r>
+    </w:p>
+    <w:p>
+      <w:pPr>
+        <w:rPr>
+          <w:b/>
+          <w:bCs/>
+        </w:rPr>
+      </w:pPr>
+      <w:r>
+        <w:rPr>
+          <w:rFonts w:ascii="Segoe UI Emoji" w:hAnsi="Segoe UI Emoji" w:cs="Segoe UI Emoji"/>
+          <w:b/>
+          <w:bCs/>
+        </w:rPr>
+        <w:t>📈</w:t>
+      </w:r>
+      <w:r>
+        <w:rPr>
+          <w:b/>
+          <w:bCs/>
+        </w:rPr>
+        <w:t xml:space="preserve"> Testing &amp; Documentation</w:t>
+      </w:r>
+    </w:p>
+    <w:p>
+      <w:pPr>
+        <w:rPr>
+          <w:b/>
+          <w:bCs/>
+        </w:rPr>
+      </w:pPr>
+      <w:r>
+        <w:rPr>
+          <w:b/>
+          <w:bCs/>
+        </w:rPr>
+        <w:t>FILES TO CREATE</w:t>
+      </w:r>
+    </w:p>
+    <w:p>
+      <w:r>
+        <w:t>tests/</w:t>
       </w:r>
     </w:p>
     <w:p>
@@ -5423,7 +5858,7 @@
         <w:t>📄</w:t>
       </w:r>
       <w:r>
-        <w:t xml:space="preserve"> mealPlannerAI.js           // Weekly planning</w:t>
+        <w:t xml:space="preserve"> kroger.test.js             // Kroger API tests</w:t>
       </w:r>
     </w:p>
     <w:p>
@@ -5449,7 +5884,7 @@
         <w:t>📄</w:t>
       </w:r>
       <w:r>
-        <w:t xml:space="preserve"> nutritionAnalyzer.js       // Health analysis</w:t>
+        <w:t xml:space="preserve"> recipe-import.test.js      // Recipe scraping</w:t>
       </w:r>
     </w:p>
     <w:p>
@@ -5475,7 +5910,7 @@
         <w:t>📄</w:t>
       </w:r>
       <w:r>
-        <w:t xml:space="preserve"> budgetOptimizer.js         // Cost reduction</w:t>
+        <w:t xml:space="preserve"> cart-validation.test.js    // Cart logic</w:t>
       </w:r>
     </w:p>
     <w:p>
@@ -5489,50 +5924,13 @@
         <w:t>📄</w:t>
       </w:r>
       <w:r>
-        <w:t xml:space="preserve"> substituteEngine.js        // Smart swaps</w:t>
-      </w:r>
-    </w:p>
-    <w:p>
-      <w:pPr>
-        <w:rPr>
-          <w:b/>
-          <w:bCs/>
-        </w:rPr>
-      </w:pPr>
-      <w:r>
-        <w:rPr>
-          <w:rFonts w:ascii="Segoe UI Emoji" w:hAnsi="Segoe UI Emoji" w:cs="Segoe UI Emoji"/>
-          <w:b/>
-          <w:bCs/>
-        </w:rPr>
-        <w:t>📊</w:t>
-      </w:r>
-      <w:r>
-        <w:rPr>
-          <w:b/>
-          <w:bCs/>
-        </w:rPr>
-        <w:t xml:space="preserve"> Database &amp; Service Files</w:t>
-      </w:r>
-    </w:p>
-    <w:p>
-      <w:pPr>
-        <w:rPr>
-          <w:b/>
-          <w:bCs/>
-        </w:rPr>
-      </w:pPr>
-      <w:r>
-        <w:rPr>
-          <w:b/>
-          <w:bCs/>
-        </w:rPr>
-        <w:t>FILES TO CREATE</w:t>
-      </w:r>
-    </w:p>
-    <w:p>
-      <w:r>
-        <w:t>server/database/</w:t>
+        <w:t xml:space="preserve"> e2e-flow.test.js          // Full workflow</w:t>
+      </w:r>
+    </w:p>
+    <w:p/>
+    <w:p>
+      <w:r>
+        <w:t>docs/</w:t>
       </w:r>
     </w:p>
     <w:p>
@@ -5558,13 +5956,10 @@
         <w:t>📄</w:t>
       </w:r>
       <w:r>
-        <w:t xml:space="preserve"> migrations/</w:t>
-      </w:r>
-    </w:p>
-    <w:p>
-      <w:r>
-        <w:t xml:space="preserve">│   </w:t>
-      </w:r>
+        <w:t xml:space="preserve"> API.md                     // API documentation</w:t>
+      </w:r>
+    </w:p>
+    <w:p>
       <w:r>
         <w:rPr>
           <w:rFonts w:ascii="MS Gothic" w:eastAsia="MS Gothic" w:hAnsi="MS Gothic" w:cs="MS Gothic" w:hint="eastAsia"/>
@@ -5578,13 +5973,19 @@
         <w:t>──</w:t>
       </w:r>
       <w:r>
-        <w:t xml:space="preserve"> 001_create_users.sql</w:t>
-      </w:r>
-    </w:p>
-    <w:p>
-      <w:r>
-        <w:t xml:space="preserve">│   </w:t>
-      </w:r>
+        <w:t xml:space="preserve"> </w:t>
+      </w:r>
+      <w:r>
+        <w:rPr>
+          <w:rFonts w:ascii="Segoe UI Emoji" w:hAnsi="Segoe UI Emoji" w:cs="Segoe UI Emoji"/>
+        </w:rPr>
+        <w:t>📄</w:t>
+      </w:r>
+      <w:r>
+        <w:t xml:space="preserve"> KROGER_INTEGRATION.md      // Kroger setup</w:t>
+      </w:r>
+    </w:p>
+    <w:p>
       <w:r>
         <w:rPr>
           <w:rFonts w:ascii="MS Gothic" w:eastAsia="MS Gothic" w:hAnsi="MS Gothic" w:cs="MS Gothic" w:hint="eastAsia"/>
@@ -5598,53 +5999,6 @@
         <w:t>──</w:t>
       </w:r>
       <w:r>
-        <w:t xml:space="preserve"> 002_create_recipes.sql</w:t>
-      </w:r>
-    </w:p>
-    <w:p>
-      <w:r>
-        <w:t xml:space="preserve">│   </w:t>
-      </w:r>
-      <w:r>
-        <w:rPr>
-          <w:rFonts w:ascii="MS Gothic" w:eastAsia="MS Gothic" w:hAnsi="MS Gothic" w:cs="MS Gothic" w:hint="eastAsia"/>
-        </w:rPr>
-        <w:t>├</w:t>
-      </w:r>
-      <w:r>
-        <w:rPr>
-          <w:rFonts w:ascii="Aptos" w:hAnsi="Aptos" w:cs="Aptos"/>
-        </w:rPr>
-        <w:t>──</w:t>
-      </w:r>
-      <w:r>
-        <w:t xml:space="preserve"> 003_create_shopping_history.sql</w:t>
-      </w:r>
-    </w:p>
-    <w:p>
-      <w:r>
-        <w:t>│   └── 004_create_vendor_preferences.sql</w:t>
-      </w:r>
-    </w:p>
-    <w:p>
-      <w:r>
-        <w:t>│</w:t>
-      </w:r>
-    </w:p>
-    <w:p>
-      <w:r>
-        <w:rPr>
-          <w:rFonts w:ascii="MS Gothic" w:eastAsia="MS Gothic" w:hAnsi="MS Gothic" w:cs="MS Gothic" w:hint="eastAsia"/>
-        </w:rPr>
-        <w:t>├</w:t>
-      </w:r>
-      <w:r>
-        <w:rPr>
-          <w:rFonts w:ascii="Aptos" w:hAnsi="Aptos" w:cs="Aptos"/>
-        </w:rPr>
-        <w:t>──</w:t>
-      </w:r>
-      <w:r>
         <w:t xml:space="preserve"> </w:t>
       </w:r>
       <w:r>
@@ -5654,77 +6008,7 @@
         <w:t>📄</w:t>
       </w:r>
       <w:r>
-        <w:t xml:space="preserve"> models/</w:t>
-      </w:r>
-    </w:p>
-    <w:p>
-      <w:r>
-        <w:t xml:space="preserve">│   </w:t>
-      </w:r>
-      <w:r>
-        <w:rPr>
-          <w:rFonts w:ascii="MS Gothic" w:eastAsia="MS Gothic" w:hAnsi="MS Gothic" w:cs="MS Gothic" w:hint="eastAsia"/>
-        </w:rPr>
-        <w:t>├</w:t>
-      </w:r>
-      <w:r>
-        <w:rPr>
-          <w:rFonts w:ascii="Aptos" w:hAnsi="Aptos" w:cs="Aptos"/>
-        </w:rPr>
-        <w:t>──</w:t>
-      </w:r>
-      <w:r>
-        <w:t xml:space="preserve"> User.js</w:t>
-      </w:r>
-    </w:p>
-    <w:p>
-      <w:r>
-        <w:t xml:space="preserve">│   </w:t>
-      </w:r>
-      <w:r>
-        <w:rPr>
-          <w:rFonts w:ascii="MS Gothic" w:eastAsia="MS Gothic" w:hAnsi="MS Gothic" w:cs="MS Gothic" w:hint="eastAsia"/>
-        </w:rPr>
-        <w:t>├</w:t>
-      </w:r>
-      <w:r>
-        <w:rPr>
-          <w:rFonts w:ascii="Aptos" w:hAnsi="Aptos" w:cs="Aptos"/>
-        </w:rPr>
-        <w:t>──</w:t>
-      </w:r>
-      <w:r>
-        <w:t xml:space="preserve"> Recipe.js</w:t>
-      </w:r>
-    </w:p>
-    <w:p>
-      <w:r>
-        <w:t xml:space="preserve">│   </w:t>
-      </w:r>
-      <w:r>
-        <w:rPr>
-          <w:rFonts w:ascii="MS Gothic" w:eastAsia="MS Gothic" w:hAnsi="MS Gothic" w:cs="MS Gothic" w:hint="eastAsia"/>
-        </w:rPr>
-        <w:t>├</w:t>
-      </w:r>
-      <w:r>
-        <w:rPr>
-          <w:rFonts w:ascii="Aptos" w:hAnsi="Aptos" w:cs="Aptos"/>
-        </w:rPr>
-        <w:t>──</w:t>
-      </w:r>
-      <w:r>
-        <w:t xml:space="preserve"> ShoppingTrip.js</w:t>
-      </w:r>
-    </w:p>
-    <w:p>
-      <w:r>
-        <w:t>│   └── VendorPreference.js</w:t>
-      </w:r>
-    </w:p>
-    <w:p>
-      <w:r>
-        <w:t>│</w:t>
+        <w:t xml:space="preserve"> RECIPE_IMPORT.md           // Recipe guide</w:t>
       </w:r>
     </w:p>
     <w:p>
@@ -5738,433 +6022,246 @@
         <w:t>📄</w:t>
       </w:r>
       <w:r>
-        <w:t xml:space="preserve"> redis/</w:t>
+        <w:t xml:space="preserve"> DEPLOYMENT.md              // Deploy instructions</w:t>
+      </w:r>
+    </w:p>
+    <w:p>
+      <w:pPr>
+        <w:rPr>
+          <w:b/>
+          <w:bCs/>
+        </w:rPr>
+      </w:pPr>
+      <w:r>
+        <w:rPr>
+          <w:rFonts w:ascii="Segoe UI Emoji" w:hAnsi="Segoe UI Emoji" w:cs="Segoe UI Emoji"/>
+          <w:b/>
+          <w:bCs/>
+        </w:rPr>
+        <w:t>🔄</w:t>
+      </w:r>
+      <w:r>
+        <w:rPr>
+          <w:b/>
+          <w:bCs/>
+        </w:rPr>
+        <w:t xml:space="preserve"> File Dependencies Map</w:t>
+      </w:r>
+    </w:p>
+    <w:p>
+      <w:r>
+        <w:t>graph TD</w:t>
+      </w:r>
+    </w:p>
+    <w:p>
+      <w:r>
+        <w:t xml:space="preserve">    A[RecipeImporter.js] --&gt; B[RecipeURLParser.js]</w:t>
+      </w:r>
+    </w:p>
+    <w:p>
+      <w:r>
+        <w:t xml:space="preserve">    A --&gt; C[RecipeImageScanner.js]</w:t>
+      </w:r>
+    </w:p>
+    <w:p>
+      <w:r>
+        <w:t xml:space="preserve">    B --&gt; D[recipes.js API]</w:t>
+      </w:r>
+    </w:p>
+    <w:p>
+      <w:r>
+        <w:t xml:space="preserve">    D --&gt; E[RecipeScraperService.js]</w:t>
+      </w:r>
+    </w:p>
+    <w:p>
+      <w:r>
+        <w:t xml:space="preserve">    E --&gt; F[KrogerAPIService.js]</w:t>
+      </w:r>
+    </w:p>
+    <w:p>
+      <w:r>
+        <w:t xml:space="preserve">    F --&gt; G[KrogerCheckout.js]</w:t>
+      </w:r>
+    </w:p>
+    <w:p>
+      <w:r>
+        <w:t xml:space="preserve">    G --&gt; H[kroger-orders.js]</w:t>
+      </w:r>
+    </w:p>
+    <w:p>
+      <w:r>
+        <w:t xml:space="preserve">    H --&gt; I[Kroger.com]</w:t>
       </w:r>
     </w:p>
     <w:p>
       <w:r>
         <w:t xml:space="preserve">    </w:t>
       </w:r>
-      <w:r>
-        <w:rPr>
-          <w:rFonts w:ascii="MS Gothic" w:eastAsia="MS Gothic" w:hAnsi="MS Gothic" w:cs="MS Gothic" w:hint="eastAsia"/>
-        </w:rPr>
-        <w:t>├</w:t>
-      </w:r>
-      <w:r>
-        <w:rPr>
-          <w:rFonts w:ascii="Aptos" w:hAnsi="Aptos" w:cs="Aptos"/>
-        </w:rPr>
-        <w:t>──</w:t>
-      </w:r>
-      <w:r>
-        <w:t xml:space="preserve"> redisClient.js</w:t>
+    </w:p>
+    <w:p>
+      <w:r>
+        <w:lastRenderedPageBreak/>
+        <w:t xml:space="preserve">    J[ParsedResultsDisplay.js] --&gt; G</w:t>
+      </w:r>
+    </w:p>
+    <w:p>
+      <w:r>
+        <w:t xml:space="preserve">    J --&gt; K[VendorHub.js]</w:t>
+      </w:r>
+    </w:p>
+    <w:p>
+      <w:r>
+        <w:t xml:space="preserve">    K --&gt; L[VendorComparison.js]</w:t>
       </w:r>
     </w:p>
     <w:p>
       <w:r>
         <w:t xml:space="preserve">    </w:t>
       </w:r>
-      <w:r>
-        <w:rPr>
-          <w:rFonts w:ascii="MS Gothic" w:eastAsia="MS Gothic" w:hAnsi="MS Gothic" w:cs="MS Gothic" w:hint="eastAsia"/>
-        </w:rPr>
-        <w:t>├</w:t>
-      </w:r>
-      <w:r>
-        <w:rPr>
-          <w:rFonts w:ascii="Aptos" w:hAnsi="Aptos" w:cs="Aptos"/>
-        </w:rPr>
-        <w:t>──</w:t>
-      </w:r>
-      <w:r>
-        <w:t xml:space="preserve"> sessionStore.js</w:t>
-      </w:r>
-    </w:p>
-    <w:p>
-      <w:r>
-        <w:t xml:space="preserve">    └── cacheManager.js</w:t>
-      </w:r>
-    </w:p>
-    <w:p>
-      <w:pPr>
-        <w:rPr>
-          <w:b/>
-          <w:bCs/>
-        </w:rPr>
-      </w:pPr>
-      <w:r>
-        <w:rPr>
-          <w:rFonts w:ascii="Segoe UI Emoji" w:hAnsi="Segoe UI Emoji" w:cs="Segoe UI Emoji"/>
-          <w:b/>
-          <w:bCs/>
-        </w:rPr>
-        <w:t>📈</w:t>
-      </w:r>
-      <w:r>
-        <w:rPr>
-          <w:b/>
-          <w:bCs/>
-        </w:rPr>
-        <w:t xml:space="preserve"> Testing &amp; Documentation</w:t>
-      </w:r>
-    </w:p>
-    <w:p>
-      <w:pPr>
-        <w:rPr>
-          <w:b/>
-          <w:bCs/>
-        </w:rPr>
-      </w:pPr>
-      <w:r>
-        <w:rPr>
-          <w:b/>
-          <w:bCs/>
-        </w:rPr>
-        <w:lastRenderedPageBreak/>
-        <w:t>FILES TO CREATE</w:t>
-      </w:r>
-    </w:p>
-    <w:p>
-      <w:r>
-        <w:t>tests/</w:t>
-      </w:r>
-    </w:p>
-    <w:p>
-      <w:r>
-        <w:rPr>
-          <w:rFonts w:ascii="MS Gothic" w:eastAsia="MS Gothic" w:hAnsi="MS Gothic" w:cs="MS Gothic" w:hint="eastAsia"/>
-        </w:rPr>
-        <w:t>├</w:t>
-      </w:r>
-      <w:r>
-        <w:rPr>
-          <w:rFonts w:ascii="Aptos" w:hAnsi="Aptos" w:cs="Aptos"/>
-        </w:rPr>
-        <w:t>──</w:t>
-      </w:r>
-      <w:r>
-        <w:t xml:space="preserve"> </w:t>
-      </w:r>
-      <w:r>
-        <w:rPr>
-          <w:rFonts w:ascii="Segoe UI Emoji" w:hAnsi="Segoe UI Emoji" w:cs="Segoe UI Emoji"/>
-        </w:rPr>
-        <w:t>📄</w:t>
-      </w:r>
-      <w:r>
-        <w:t xml:space="preserve"> kroger.test.js             // Kroger API tests</w:t>
-      </w:r>
-    </w:p>
-    <w:p>
-      <w:r>
-        <w:rPr>
-          <w:rFonts w:ascii="MS Gothic" w:eastAsia="MS Gothic" w:hAnsi="MS Gothic" w:cs="MS Gothic" w:hint="eastAsia"/>
-        </w:rPr>
-        <w:t>├</w:t>
-      </w:r>
-      <w:r>
-        <w:rPr>
-          <w:rFonts w:ascii="Aptos" w:hAnsi="Aptos" w:cs="Aptos"/>
-        </w:rPr>
-        <w:t>──</w:t>
-      </w:r>
-      <w:r>
-        <w:t xml:space="preserve"> </w:t>
-      </w:r>
-      <w:r>
-        <w:rPr>
-          <w:rFonts w:ascii="Segoe UI Emoji" w:hAnsi="Segoe UI Emoji" w:cs="Segoe UI Emoji"/>
-        </w:rPr>
-        <w:t>📄</w:t>
-      </w:r>
-      <w:r>
-        <w:t xml:space="preserve"> recipe-import.test.js      // Recipe scraping</w:t>
-      </w:r>
-    </w:p>
-    <w:p>
-      <w:r>
-        <w:rPr>
-          <w:rFonts w:ascii="MS Gothic" w:eastAsia="MS Gothic" w:hAnsi="MS Gothic" w:cs="MS Gothic" w:hint="eastAsia"/>
-        </w:rPr>
-        <w:t>├</w:t>
-      </w:r>
-      <w:r>
-        <w:rPr>
-          <w:rFonts w:ascii="Aptos" w:hAnsi="Aptos" w:cs="Aptos"/>
-        </w:rPr>
-        <w:t>──</w:t>
-      </w:r>
-      <w:r>
-        <w:t xml:space="preserve"> </w:t>
-      </w:r>
-      <w:r>
-        <w:rPr>
-          <w:rFonts w:ascii="Segoe UI Emoji" w:hAnsi="Segoe UI Emoji" w:cs="Segoe UI Emoji"/>
-        </w:rPr>
-        <w:t>📄</w:t>
-      </w:r>
-      <w:r>
-        <w:t xml:space="preserve"> cart-validation.test.js    // Cart logic</w:t>
-      </w:r>
-    </w:p>
-    <w:p>
-      <w:r>
-        <w:t xml:space="preserve">└── </w:t>
-      </w:r>
-      <w:r>
-        <w:rPr>
-          <w:rFonts w:ascii="Segoe UI Emoji" w:hAnsi="Segoe UI Emoji" w:cs="Segoe UI Emoji"/>
-        </w:rPr>
-        <w:t>📄</w:t>
-      </w:r>
-      <w:r>
-        <w:t xml:space="preserve"> e2e-flow.test.js          // Full workflow</w:t>
+    </w:p>
+    <w:p>
+      <w:r>
+        <w:t xml:space="preserve">    M[MyAccount.js] --&gt; N[Shopping History]</w:t>
+      </w:r>
+    </w:p>
+    <w:p>
+      <w:r>
+        <w:t xml:space="preserve">    N --&gt; O[userDataService.js]</w:t>
+      </w:r>
+    </w:p>
+    <w:p>
+      <w:r>
+        <w:t xml:space="preserve">    O --&gt; P[Firebase]</w:t>
+      </w:r>
+    </w:p>
+    <w:p>
+      <w:pPr>
+        <w:rPr>
+          <w:b/>
+          <w:bCs/>
+        </w:rPr>
+      </w:pPr>
+      <w:r>
+        <w:rPr>
+          <w:rFonts w:ascii="Segoe UI Emoji" w:hAnsi="Segoe UI Emoji" w:cs="Segoe UI Emoji"/>
+          <w:b/>
+          <w:bCs/>
+        </w:rPr>
+        <w:t>📋</w:t>
+      </w:r>
+      <w:r>
+        <w:rPr>
+          <w:b/>
+          <w:bCs/>
+        </w:rPr>
+        <w:t xml:space="preserve"> Next Conversation Action Items</w:t>
+      </w:r>
+    </w:p>
+    <w:p>
+      <w:pPr>
+        <w:rPr>
+          <w:b/>
+          <w:bCs/>
+        </w:rPr>
+      </w:pPr>
+      <w:r>
+        <w:rPr>
+          <w:b/>
+          <w:bCs/>
+        </w:rPr>
+        <w:t>Session 1: Recipe Import (4 hours)</w:t>
+      </w:r>
+    </w:p>
+    <w:p>
+      <w:r>
+        <w:t>CREATE:</w:t>
+      </w:r>
+    </w:p>
+    <w:p>
+      <w:r>
+        <w:rPr>
+          <w:rFonts w:ascii="Segoe UI Emoji" w:hAnsi="Segoe UI Emoji" w:cs="Segoe UI Emoji"/>
+        </w:rPr>
+        <w:t>✅</w:t>
+      </w:r>
+      <w:r>
+        <w:t xml:space="preserve"> RecipeImporter.js</w:t>
+      </w:r>
+    </w:p>
+    <w:p>
+      <w:r>
+        <w:rPr>
+          <w:rFonts w:ascii="Segoe UI Emoji" w:hAnsi="Segoe UI Emoji" w:cs="Segoe UI Emoji"/>
+        </w:rPr>
+        <w:t>✅</w:t>
+      </w:r>
+      <w:r>
+        <w:t xml:space="preserve"> RecipeURLParser.js</w:t>
+      </w:r>
+    </w:p>
+    <w:p>
+      <w:r>
+        <w:rPr>
+          <w:rFonts w:ascii="Segoe UI Emoji" w:hAnsi="Segoe UI Emoji" w:cs="Segoe UI Emoji"/>
+        </w:rPr>
+        <w:t>✅</w:t>
+      </w:r>
+      <w:r>
+        <w:t xml:space="preserve"> recipes.js (route)</w:t>
+      </w:r>
+    </w:p>
+    <w:p>
+      <w:r>
+        <w:rPr>
+          <w:rFonts w:ascii="Segoe UI Emoji" w:hAnsi="Segoe UI Emoji" w:cs="Segoe UI Emoji"/>
+        </w:rPr>
+        <w:t>✅</w:t>
+      </w:r>
+      <w:r>
+        <w:t xml:space="preserve"> RecipeScraperService.js</w:t>
       </w:r>
     </w:p>
     <w:p/>
     <w:p>
       <w:r>
-        <w:t>docs/</w:t>
-      </w:r>
-    </w:p>
-    <w:p>
-      <w:r>
-        <w:rPr>
-          <w:rFonts w:ascii="MS Gothic" w:eastAsia="MS Gothic" w:hAnsi="MS Gothic" w:cs="MS Gothic" w:hint="eastAsia"/>
-        </w:rPr>
-        <w:t>├</w:t>
-      </w:r>
-      <w:r>
-        <w:rPr>
-          <w:rFonts w:ascii="Aptos" w:hAnsi="Aptos" w:cs="Aptos"/>
-        </w:rPr>
-        <w:t>──</w:t>
-      </w:r>
-      <w:r>
-        <w:t xml:space="preserve"> </w:t>
-      </w:r>
-      <w:r>
-        <w:rPr>
-          <w:rFonts w:ascii="Segoe UI Emoji" w:hAnsi="Segoe UI Emoji" w:cs="Segoe UI Emoji"/>
-        </w:rPr>
-        <w:t>📄</w:t>
-      </w:r>
-      <w:r>
-        <w:t xml:space="preserve"> API.md                     // API documentation</w:t>
-      </w:r>
-    </w:p>
-    <w:p>
-      <w:r>
-        <w:rPr>
-          <w:rFonts w:ascii="MS Gothic" w:eastAsia="MS Gothic" w:hAnsi="MS Gothic" w:cs="MS Gothic" w:hint="eastAsia"/>
-        </w:rPr>
-        <w:t>├</w:t>
-      </w:r>
-      <w:r>
-        <w:rPr>
-          <w:rFonts w:ascii="Aptos" w:hAnsi="Aptos" w:cs="Aptos"/>
-        </w:rPr>
-        <w:t>──</w:t>
-      </w:r>
-      <w:r>
-        <w:t xml:space="preserve"> </w:t>
-      </w:r>
-      <w:r>
-        <w:rPr>
-          <w:rFonts w:ascii="Segoe UI Emoji" w:hAnsi="Segoe UI Emoji" w:cs="Segoe UI Emoji"/>
-        </w:rPr>
-        <w:t>📄</w:t>
-      </w:r>
-      <w:r>
-        <w:t xml:space="preserve"> KROGER_INTEGRATION.md      // Kroger setup</w:t>
-      </w:r>
-    </w:p>
-    <w:p>
-      <w:r>
-        <w:rPr>
-          <w:rFonts w:ascii="MS Gothic" w:eastAsia="MS Gothic" w:hAnsi="MS Gothic" w:cs="MS Gothic" w:hint="eastAsia"/>
-        </w:rPr>
-        <w:t>├</w:t>
-      </w:r>
-      <w:r>
-        <w:rPr>
-          <w:rFonts w:ascii="Aptos" w:hAnsi="Aptos" w:cs="Aptos"/>
-        </w:rPr>
-        <w:t>──</w:t>
-      </w:r>
-      <w:r>
-        <w:t xml:space="preserve"> </w:t>
-      </w:r>
-      <w:r>
-        <w:rPr>
-          <w:rFonts w:ascii="Segoe UI Emoji" w:hAnsi="Segoe UI Emoji" w:cs="Segoe UI Emoji"/>
-        </w:rPr>
-        <w:t>📄</w:t>
-      </w:r>
-      <w:r>
-        <w:t xml:space="preserve"> RECIPE_IMPORT.md           // Recipe guide</w:t>
-      </w:r>
-    </w:p>
-    <w:p>
-      <w:r>
-        <w:t xml:space="preserve">└── </w:t>
-      </w:r>
-      <w:r>
-        <w:rPr>
-          <w:rFonts w:ascii="Segoe UI Emoji" w:hAnsi="Segoe UI Emoji" w:cs="Segoe UI Emoji"/>
-        </w:rPr>
-        <w:t>📄</w:t>
-      </w:r>
-      <w:r>
-        <w:t xml:space="preserve"> DEPLOYMENT.md              // Deploy instructions</w:t>
-      </w:r>
-    </w:p>
-    <w:p>
-      <w:pPr>
-        <w:rPr>
-          <w:b/>
-          <w:bCs/>
-        </w:rPr>
-      </w:pPr>
-      <w:r>
-        <w:rPr>
-          <w:rFonts w:ascii="Segoe UI Emoji" w:hAnsi="Segoe UI Emoji" w:cs="Segoe UI Emoji"/>
-          <w:b/>
-          <w:bCs/>
-        </w:rPr>
-        <w:t>🔄</w:t>
-      </w:r>
-      <w:r>
-        <w:rPr>
-          <w:b/>
-          <w:bCs/>
-        </w:rPr>
-        <w:t xml:space="preserve"> File Dependencies Map</w:t>
-      </w:r>
-    </w:p>
-    <w:p>
-      <w:r>
-        <w:t>graph TD</w:t>
-      </w:r>
-    </w:p>
-    <w:p>
-      <w:r>
-        <w:t xml:space="preserve">    A[RecipeImporter.js] --&gt; B[RecipeURLParser.js]</w:t>
-      </w:r>
-    </w:p>
-    <w:p>
-      <w:r>
-        <w:t xml:space="preserve">    A --&gt; C[RecipeImageScanner.js]</w:t>
-      </w:r>
-    </w:p>
-    <w:p>
-      <w:r>
-        <w:t xml:space="preserve">    B --&gt; D[recipes.js API]</w:t>
-      </w:r>
-    </w:p>
-    <w:p>
-      <w:r>
-        <w:t xml:space="preserve">    D --&gt; E[RecipeScraperService.js]</w:t>
-      </w:r>
-    </w:p>
-    <w:p>
-      <w:r>
-        <w:t xml:space="preserve">    E --&gt; F[KrogerAPIService.js]</w:t>
-      </w:r>
-    </w:p>
-    <w:p>
-      <w:r>
-        <w:t xml:space="preserve">    F --&gt; G[KrogerCheckout.js]</w:t>
-      </w:r>
-    </w:p>
-    <w:p>
-      <w:r>
-        <w:t xml:space="preserve">    G --&gt; H[kroger-orders.js]</w:t>
-      </w:r>
-    </w:p>
-    <w:p>
-      <w:r>
-        <w:t xml:space="preserve">    H --&gt; I[Kroger.com]</w:t>
-      </w:r>
-    </w:p>
-    <w:p>
-      <w:r>
-        <w:t xml:space="preserve">    </w:t>
-      </w:r>
-    </w:p>
-    <w:p>
-      <w:r>
-        <w:t xml:space="preserve">    J[ParsedResultsDisplay.js] --&gt; G</w:t>
-      </w:r>
-    </w:p>
-    <w:p>
-      <w:r>
-        <w:t xml:space="preserve">    J --&gt; K[VendorHub.js]</w:t>
-      </w:r>
-    </w:p>
-    <w:p>
-      <w:r>
-        <w:lastRenderedPageBreak/>
-        <w:t xml:space="preserve">    K --&gt; L[VendorComparison.js]</w:t>
-      </w:r>
-    </w:p>
-    <w:p>
-      <w:r>
-        <w:t xml:space="preserve">    </w:t>
-      </w:r>
-    </w:p>
-    <w:p>
-      <w:r>
-        <w:t xml:space="preserve">    M[MyAccount.js] --&gt; N[Shopping History]</w:t>
-      </w:r>
-    </w:p>
-    <w:p>
-      <w:r>
-        <w:t xml:space="preserve">    N --&gt; O[userDataService.js]</w:t>
-      </w:r>
-    </w:p>
-    <w:p>
-      <w:r>
-        <w:t xml:space="preserve">    O --&gt; P[Firebase]</w:t>
-      </w:r>
-    </w:p>
-    <w:p>
-      <w:pPr>
-        <w:rPr>
-          <w:b/>
-          <w:bCs/>
-        </w:rPr>
-      </w:pPr>
-      <w:r>
-        <w:rPr>
-          <w:rFonts w:ascii="Segoe UI Emoji" w:hAnsi="Segoe UI Emoji" w:cs="Segoe UI Emoji"/>
-          <w:b/>
-          <w:bCs/>
-        </w:rPr>
-        <w:t>📋</w:t>
-      </w:r>
-      <w:r>
-        <w:rPr>
-          <w:b/>
-          <w:bCs/>
-        </w:rPr>
-        <w:t xml:space="preserve"> Next Conversation Action Items</w:t>
-      </w:r>
-    </w:p>
-    <w:p>
-      <w:pPr>
-        <w:rPr>
-          <w:b/>
-          <w:bCs/>
-        </w:rPr>
-      </w:pPr>
-      <w:r>
-        <w:rPr>
-          <w:b/>
-          <w:bCs/>
-        </w:rPr>
-        <w:t>Session 1: Recipe Import (4 hours)</w:t>
+        <w:t>UPDATE:</w:t>
+      </w:r>
+    </w:p>
+    <w:p>
+      <w:r>
+        <w:rPr>
+          <w:rFonts w:ascii="Segoe UI Emoji" w:hAnsi="Segoe UI Emoji" w:cs="Segoe UI Emoji"/>
+        </w:rPr>
+        <w:t>✅</w:t>
+      </w:r>
+      <w:r>
+        <w:t xml:space="preserve"> GroceryListForm.js (add import button)</w:t>
+      </w:r>
+    </w:p>
+    <w:p>
+      <w:r>
+        <w:rPr>
+          <w:rFonts w:ascii="Segoe UI Emoji" w:hAnsi="Segoe UI Emoji" w:cs="Segoe UI Emoji"/>
+        </w:rPr>
+        <w:t>✅</w:t>
+      </w:r>
+      <w:r>
+        <w:t xml:space="preserve"> ParsedResultsDisplay.js (show validation)</w:t>
+      </w:r>
+    </w:p>
+    <w:p>
+      <w:pPr>
+        <w:rPr>
+          <w:b/>
+          <w:bCs/>
+        </w:rPr>
+      </w:pPr>
+      <w:r>
+        <w:rPr>
+          <w:b/>
+          <w:bCs/>
+        </w:rPr>
+        <w:t>Session 2: Kroger Integration (4 hours)</w:t>
       </w:r>
     </w:p>
     <w:p>
@@ -6180,7 +6277,7 @@
         <w:t>✅</w:t>
       </w:r>
       <w:r>
-        <w:t xml:space="preserve"> RecipeImporter.js</w:t>
+        <w:t xml:space="preserve"> KrogerCheckout.js</w:t>
       </w:r>
     </w:p>
     <w:p>
@@ -6191,7 +6288,7 @@
         <w:t>✅</w:t>
       </w:r>
       <w:r>
-        <w:t xml:space="preserve"> RecipeURLParser.js</w:t>
+        <w:t xml:space="preserve"> KrogerStorePicker.js</w:t>
       </w:r>
     </w:p>
     <w:p>
@@ -6202,127 +6299,13 @@
         <w:t>✅</w:t>
       </w:r>
       <w:r>
-        <w:t xml:space="preserve"> recipes.js (route)</w:t>
-      </w:r>
-    </w:p>
-    <w:p>
-      <w:r>
-        <w:rPr>
-          <w:rFonts w:ascii="Segoe UI Emoji" w:hAnsi="Segoe UI Emoji" w:cs="Segoe UI Emoji"/>
-        </w:rPr>
-        <w:t>✅</w:t>
-      </w:r>
-      <w:r>
-        <w:t xml:space="preserve"> RecipeScraperService.js</w:t>
+        <w:t xml:space="preserve"> KrogerPriceDisplay.js</w:t>
       </w:r>
     </w:p>
     <w:p/>
     <w:p>
       <w:r>
         <w:t>UPDATE:</w:t>
-      </w:r>
-    </w:p>
-    <w:p>
-      <w:r>
-        <w:rPr>
-          <w:rFonts w:ascii="Segoe UI Emoji" w:hAnsi="Segoe UI Emoji" w:cs="Segoe UI Emoji"/>
-        </w:rPr>
-        <w:t>✅</w:t>
-      </w:r>
-      <w:r>
-        <w:t xml:space="preserve"> GroceryListForm.js (add import button)</w:t>
-      </w:r>
-    </w:p>
-    <w:p>
-      <w:r>
-        <w:rPr>
-          <w:rFonts w:ascii="Segoe UI Emoji" w:hAnsi="Segoe UI Emoji" w:cs="Segoe UI Emoji"/>
-        </w:rPr>
-        <w:t>✅</w:t>
-      </w:r>
-      <w:r>
-        <w:t xml:space="preserve"> ParsedResultsDisplay.js (show validation)</w:t>
-      </w:r>
-    </w:p>
-    <w:p>
-      <w:pPr>
-        <w:rPr>
-          <w:b/>
-          <w:bCs/>
-        </w:rPr>
-      </w:pPr>
-      <w:r>
-        <w:rPr>
-          <w:b/>
-          <w:bCs/>
-        </w:rPr>
-        <w:t>Session 2: Kroger Integration (4 hours)</w:t>
-      </w:r>
-    </w:p>
-    <w:p>
-      <w:r>
-        <w:t>CREATE:</w:t>
-      </w:r>
-    </w:p>
-    <w:p>
-      <w:r>
-        <w:rPr>
-          <w:rFonts w:ascii="Segoe UI Emoji" w:hAnsi="Segoe UI Emoji" w:cs="Segoe UI Emoji"/>
-        </w:rPr>
-        <w:t>✅</w:t>
-      </w:r>
-      <w:r>
-        <w:t xml:space="preserve"> KrogerCheckout.js</w:t>
-      </w:r>
-    </w:p>
-    <w:p>
-      <w:r>
-        <w:rPr>
-          <w:rFonts w:ascii="Segoe UI Emoji" w:hAnsi="Segoe UI Emoji" w:cs="Segoe UI Emoji"/>
-        </w:rPr>
-        <w:t>✅</w:t>
-      </w:r>
-      <w:r>
-        <w:t xml:space="preserve"> KrogerStorePicker.js</w:t>
-      </w:r>
-    </w:p>
-    <w:p>
-      <w:r>
-        <w:rPr>
-          <w:rFonts w:ascii="Segoe UI Emoji" w:hAnsi="Segoe UI Emoji" w:cs="Segoe UI Emoji"/>
-        </w:rPr>
-        <w:t>✅</w:t>
-      </w:r>
-      <w:r>
-        <w:t xml:space="preserve"> KrogerPriceDisplay.js</w:t>
-      </w:r>
-    </w:p>
-    <w:p/>
-    <w:p>
-      <w:r>
-        <w:t>UPDATE:</w:t>
-      </w:r>
-    </w:p>
-    <w:p>
-      <w:r>
-        <w:rPr>
-          <w:rFonts w:ascii="Segoe UI Emoji" w:hAnsi="Segoe UI Emoji" w:cs="Segoe UI Emoji"/>
-        </w:rPr>
-        <w:t>✅</w:t>
-      </w:r>
-      <w:r>
-        <w:t xml:space="preserve"> ParsedResultsDisplay.js (add Kroger button)</w:t>
-      </w:r>
-    </w:p>
-    <w:p>
-      <w:r>
-        <w:rPr>
-          <w:rFonts w:ascii="Segoe UI Emoji" w:hAnsi="Segoe UI Emoji" w:cs="Segoe UI Emoji"/>
-        </w:rPr>
-        <w:t>✅</w:t>
-      </w:r>
-      <w:r>
-        <w:t xml:space="preserve"> App.js (add Kroger state)</w:t>
       </w:r>
     </w:p>
     <w:p>
@@ -6334,6 +6317,28 @@
         <w:t>✅</w:t>
       </w:r>
       <w:r>
+        <w:t xml:space="preserve"> ParsedResultsDisplay.js (add Kroger button)</w:t>
+      </w:r>
+    </w:p>
+    <w:p>
+      <w:r>
+        <w:rPr>
+          <w:rFonts w:ascii="Segoe UI Emoji" w:hAnsi="Segoe UI Emoji" w:cs="Segoe UI Emoji"/>
+        </w:rPr>
+        <w:t>✅</w:t>
+      </w:r>
+      <w:r>
+        <w:t xml:space="preserve"> App.js (add Kroger state)</w:t>
+      </w:r>
+    </w:p>
+    <w:p>
+      <w:r>
+        <w:rPr>
+          <w:rFonts w:ascii="Segoe UI Emoji" w:hAnsi="Segoe UI Emoji" w:cs="Segoe UI Emoji"/>
+        </w:rPr>
+        <w:t>✅</w:t>
+      </w:r>
+      <w:r>
         <w:t xml:space="preserve"> userDataService.js (save Kroger prefs)</w:t>
       </w:r>
     </w:p>
@@ -6548,6 +6553,7 @@
         <w:rPr>
           <w:rFonts w:ascii="Segoe UI Emoji" w:hAnsi="Segoe UI Emoji" w:cs="Segoe UI Emoji"/>
         </w:rPr>
+        <w:lastRenderedPageBreak/>
         <w:t>✅</w:t>
       </w:r>
       <w:r>
@@ -6570,7 +6576,6 @@
         <w:rPr>
           <w:rFonts w:ascii="Segoe UI Emoji" w:hAnsi="Segoe UI Emoji" w:cs="Segoe UI Emoji"/>
         </w:rPr>
-        <w:lastRenderedPageBreak/>
         <w:t>✅</w:t>
       </w:r>
       <w:r>
@@ -6818,6 +6823,7 @@
           <w:b/>
           <w:bCs/>
         </w:rPr>
+        <w:lastRenderedPageBreak/>
         <w:t>📝</w:t>
       </w:r>
       <w:r>
@@ -6835,7 +6841,6 @@
     </w:p>
     <w:p>
       <w:r>
-        <w:lastRenderedPageBreak/>
         <w:t>import React, { useState } from 'react';</w:t>
       </w:r>
     </w:p>

</xml_diff>